<commit_message>
Update summer trip introduction
</commit_message>
<xml_diff>
--- a/01- Summer Trip Introduction.docx
+++ b/01- Summer Trip Introduction.docx
@@ -9,12 +9,17 @@
           <w:lang w:val="en-GB"/>
         </w:rPr>
       </w:pPr>
-      <w:bookmarkStart w:id="0" w:name="_GoBack"/>
       <w:r>
         <w:rPr>
           <w:lang w:val="en-GB"/>
         </w:rPr>
         <w:t xml:space="preserve">Introducing the </w:t>
+      </w:r>
+      <w:r>
+        <w:rPr>
+          <w:lang w:val="en-GB"/>
+        </w:rPr>
+        <w:t xml:space="preserve">Jeronimo Martins </w:t>
       </w:r>
       <w:r>
         <w:rPr>
@@ -40,9 +45,6 @@
     <w:p>
       <w:pPr>
         <w:spacing w:line="360" w:lineRule="auto"/>
-        <w:rPr>
-          <w:lang w:val="en-GB"/>
-        </w:rPr>
       </w:pPr>
       <w:r>
         <w:rPr>
@@ -122,850 +124,522 @@
       </w:r>
       <w:proofErr w:type="spellStart"/>
       <w:r>
-        <w:rPr>
-          <w:lang w:val="en-GB"/>
-        </w:rPr>
         <w:t>Pellentesque</w:t>
       </w:r>
       <w:proofErr w:type="spellEnd"/>
       <w:r>
-        <w:rPr>
-          <w:lang w:val="en-GB"/>
-        </w:rPr>
-        <w:t xml:space="preserve"> </w:t>
-      </w:r>
-      <w:proofErr w:type="spellStart"/>
-      <w:r>
-        <w:rPr>
-          <w:lang w:val="en-GB"/>
-        </w:rPr>
+        <w:t xml:space="preserve"> </w:t>
+      </w:r>
+      <w:proofErr w:type="spellStart"/>
+      <w:r>
         <w:t>venenatis</w:t>
       </w:r>
       <w:proofErr w:type="spellEnd"/>
       <w:r>
-        <w:rPr>
-          <w:lang w:val="en-GB"/>
-        </w:rPr>
-        <w:t xml:space="preserve"> </w:t>
-      </w:r>
-      <w:proofErr w:type="spellStart"/>
-      <w:r>
-        <w:rPr>
-          <w:lang w:val="en-GB"/>
-        </w:rPr>
+        <w:t xml:space="preserve"> </w:t>
+      </w:r>
+      <w:proofErr w:type="spellStart"/>
+      <w:r>
         <w:t>nisi</w:t>
       </w:r>
       <w:proofErr w:type="spellEnd"/>
       <w:r>
-        <w:rPr>
-          <w:lang w:val="en-GB"/>
-        </w:rPr>
-        <w:t xml:space="preserve"> </w:t>
-      </w:r>
-      <w:proofErr w:type="spellStart"/>
-      <w:r>
-        <w:rPr>
-          <w:lang w:val="en-GB"/>
-        </w:rPr>
+        <w:t xml:space="preserve"> </w:t>
+      </w:r>
+      <w:proofErr w:type="spellStart"/>
+      <w:r>
         <w:t>arcu</w:t>
       </w:r>
       <w:proofErr w:type="spellEnd"/>
       <w:r>
-        <w:rPr>
-          <w:lang w:val="en-GB"/>
-        </w:rPr>
         <w:t xml:space="preserve">, vitae gravida </w:t>
       </w:r>
       <w:proofErr w:type="spellStart"/>
       <w:r>
-        <w:rPr>
-          <w:lang w:val="en-GB"/>
-        </w:rPr>
         <w:t>orci</w:t>
       </w:r>
       <w:proofErr w:type="spellEnd"/>
       <w:r>
-        <w:rPr>
-          <w:lang w:val="en-GB"/>
-        </w:rPr>
-        <w:t xml:space="preserve"> </w:t>
-      </w:r>
-      <w:proofErr w:type="spellStart"/>
-      <w:r>
-        <w:rPr>
-          <w:lang w:val="en-GB"/>
-        </w:rPr>
+        <w:t xml:space="preserve"> </w:t>
+      </w:r>
+      <w:proofErr w:type="spellStart"/>
+      <w:r>
         <w:t>posuere</w:t>
       </w:r>
       <w:proofErr w:type="spellEnd"/>
       <w:r>
-        <w:rPr>
-          <w:lang w:val="en-GB"/>
-        </w:rPr>
         <w:t xml:space="preserve"> non. </w:t>
       </w:r>
       <w:proofErr w:type="spellStart"/>
       <w:r>
-        <w:rPr>
-          <w:lang w:val="en-GB"/>
-        </w:rPr>
         <w:t>Nullam</w:t>
       </w:r>
       <w:proofErr w:type="spellEnd"/>
       <w:r>
-        <w:rPr>
-          <w:lang w:val="en-GB"/>
-        </w:rPr>
-        <w:t xml:space="preserve"> </w:t>
-      </w:r>
-      <w:proofErr w:type="spellStart"/>
-      <w:r>
-        <w:rPr>
-          <w:lang w:val="en-GB"/>
-        </w:rPr>
+        <w:t xml:space="preserve"> </w:t>
+      </w:r>
+      <w:proofErr w:type="spellStart"/>
+      <w:r>
         <w:t>sed</w:t>
       </w:r>
       <w:proofErr w:type="spellEnd"/>
       <w:r>
-        <w:rPr>
-          <w:lang w:val="en-GB"/>
-        </w:rPr>
-        <w:t xml:space="preserve"> </w:t>
-      </w:r>
-      <w:proofErr w:type="spellStart"/>
-      <w:r>
-        <w:rPr>
-          <w:lang w:val="en-GB"/>
+        <w:t xml:space="preserve"> </w:t>
+      </w:r>
+      <w:proofErr w:type="spellStart"/>
+      <w:r>
+        <w:rPr>
+          <w:b/>
         </w:rPr>
         <w:t>nunc</w:t>
       </w:r>
       <w:proofErr w:type="spellEnd"/>
       <w:r>
         <w:rPr>
-          <w:lang w:val="en-GB"/>
+          <w:b/>
         </w:rPr>
         <w:t xml:space="preserve"> eu </w:t>
       </w:r>
       <w:proofErr w:type="spellStart"/>
       <w:r>
         <w:rPr>
-          <w:lang w:val="en-GB"/>
+          <w:b/>
         </w:rPr>
         <w:t>lorem</w:t>
       </w:r>
       <w:proofErr w:type="spellEnd"/>
       <w:r>
         <w:rPr>
-          <w:lang w:val="en-GB"/>
-        </w:rPr>
-        <w:t xml:space="preserve"> </w:t>
-      </w:r>
-      <w:proofErr w:type="spellStart"/>
-      <w:r>
-        <w:rPr>
-          <w:lang w:val="en-GB"/>
+          <w:b/>
+        </w:rPr>
+        <w:t xml:space="preserve"> </w:t>
+      </w:r>
+      <w:proofErr w:type="spellStart"/>
+      <w:r>
+        <w:rPr>
+          <w:b/>
         </w:rPr>
         <w:t>tincidunt</w:t>
       </w:r>
       <w:proofErr w:type="spellEnd"/>
       <w:r>
         <w:rPr>
-          <w:lang w:val="en-GB"/>
-        </w:rPr>
-        <w:t xml:space="preserve"> </w:t>
-      </w:r>
-      <w:proofErr w:type="spellStart"/>
-      <w:r>
-        <w:rPr>
-          <w:lang w:val="en-GB"/>
+          <w:b/>
+        </w:rPr>
+        <w:t xml:space="preserve"> </w:t>
+      </w:r>
+      <w:proofErr w:type="spellStart"/>
+      <w:r>
+        <w:rPr>
+          <w:b/>
         </w:rPr>
         <w:t>pharetra</w:t>
       </w:r>
       <w:proofErr w:type="spellEnd"/>
       <w:r>
-        <w:rPr>
-          <w:lang w:val="en-GB"/>
-        </w:rPr>
         <w:t xml:space="preserve">. </w:t>
       </w:r>
       <w:proofErr w:type="spellStart"/>
       <w:r>
-        <w:rPr>
-          <w:lang w:val="en-GB"/>
-        </w:rPr>
         <w:t>Donec</w:t>
       </w:r>
       <w:proofErr w:type="spellEnd"/>
       <w:r>
-        <w:rPr>
-          <w:lang w:val="en-GB"/>
-        </w:rPr>
         <w:t xml:space="preserve"> non </w:t>
       </w:r>
       <w:proofErr w:type="spellStart"/>
       <w:r>
-        <w:rPr>
-          <w:lang w:val="en-GB"/>
-        </w:rPr>
         <w:t>placerat</w:t>
       </w:r>
       <w:proofErr w:type="spellEnd"/>
       <w:r>
-        <w:rPr>
-          <w:lang w:val="en-GB"/>
-        </w:rPr>
-        <w:t xml:space="preserve"> </w:t>
-      </w:r>
-      <w:proofErr w:type="spellStart"/>
-      <w:r>
-        <w:rPr>
-          <w:lang w:val="en-GB"/>
-        </w:rPr>
+        <w:t xml:space="preserve"> </w:t>
+      </w:r>
+      <w:proofErr w:type="spellStart"/>
+      <w:r>
         <w:t>elit</w:t>
       </w:r>
       <w:proofErr w:type="spellEnd"/>
       <w:r>
-        <w:rPr>
-          <w:lang w:val="en-GB"/>
-        </w:rPr>
         <w:t xml:space="preserve">. </w:t>
       </w:r>
       <w:proofErr w:type="spellStart"/>
       <w:r>
-        <w:rPr>
-          <w:lang w:val="en-GB"/>
-        </w:rPr>
         <w:t>Mauris</w:t>
       </w:r>
       <w:proofErr w:type="spellEnd"/>
       <w:r>
-        <w:rPr>
-          <w:lang w:val="en-GB"/>
-        </w:rPr>
-        <w:t xml:space="preserve"> </w:t>
-      </w:r>
-      <w:proofErr w:type="spellStart"/>
-      <w:r>
-        <w:rPr>
-          <w:lang w:val="en-GB"/>
-        </w:rPr>
+        <w:t xml:space="preserve"> </w:t>
+      </w:r>
+      <w:proofErr w:type="spellStart"/>
+      <w:r>
         <w:t>nec</w:t>
       </w:r>
       <w:proofErr w:type="spellEnd"/>
       <w:r>
-        <w:rPr>
-          <w:lang w:val="en-GB"/>
-        </w:rPr>
         <w:t xml:space="preserve"> pulvinar </w:t>
       </w:r>
       <w:proofErr w:type="spellStart"/>
       <w:r>
-        <w:rPr>
-          <w:lang w:val="en-GB"/>
-        </w:rPr>
         <w:t>nibh</w:t>
       </w:r>
       <w:proofErr w:type="spellEnd"/>
       <w:r>
-        <w:rPr>
-          <w:lang w:val="en-GB"/>
-        </w:rPr>
         <w:t xml:space="preserve">. </w:t>
       </w:r>
       <w:proofErr w:type="spellStart"/>
       <w:r>
-        <w:rPr>
-          <w:lang w:val="en-GB"/>
-        </w:rPr>
         <w:t>Donec</w:t>
       </w:r>
       <w:proofErr w:type="spellEnd"/>
       <w:r>
-        <w:rPr>
-          <w:lang w:val="en-GB"/>
-        </w:rPr>
-        <w:t xml:space="preserve"> </w:t>
-      </w:r>
-      <w:proofErr w:type="spellStart"/>
-      <w:r>
-        <w:rPr>
-          <w:lang w:val="en-GB"/>
-        </w:rPr>
+        <w:t xml:space="preserve"> </w:t>
+      </w:r>
+      <w:proofErr w:type="spellStart"/>
+      <w:r>
         <w:t>maximus</w:t>
       </w:r>
       <w:proofErr w:type="spellEnd"/>
       <w:r>
-        <w:rPr>
-          <w:lang w:val="en-GB"/>
-        </w:rPr>
-        <w:t xml:space="preserve"> </w:t>
-      </w:r>
-      <w:proofErr w:type="spellStart"/>
-      <w:r>
-        <w:rPr>
-          <w:lang w:val="en-GB"/>
-        </w:rPr>
+        <w:t xml:space="preserve"> </w:t>
+      </w:r>
+      <w:proofErr w:type="spellStart"/>
+      <w:r>
         <w:t>neque</w:t>
       </w:r>
       <w:proofErr w:type="spellEnd"/>
       <w:r>
-        <w:rPr>
-          <w:lang w:val="en-GB"/>
-        </w:rPr>
         <w:t xml:space="preserve"> ut </w:t>
       </w:r>
       <w:proofErr w:type="spellStart"/>
       <w:r>
-        <w:rPr>
-          <w:lang w:val="en-GB"/>
-        </w:rPr>
         <w:t>elit</w:t>
       </w:r>
       <w:proofErr w:type="spellEnd"/>
       <w:r>
-        <w:rPr>
-          <w:lang w:val="en-GB"/>
-        </w:rPr>
-        <w:t xml:space="preserve"> </w:t>
-      </w:r>
-      <w:proofErr w:type="spellStart"/>
-      <w:r>
-        <w:rPr>
-          <w:lang w:val="en-GB"/>
-        </w:rPr>
+        <w:t xml:space="preserve"> </w:t>
+      </w:r>
+      <w:proofErr w:type="spellStart"/>
+      <w:r>
         <w:t>venenatis</w:t>
       </w:r>
       <w:proofErr w:type="spellEnd"/>
       <w:r>
-        <w:rPr>
-          <w:lang w:val="en-GB"/>
-        </w:rPr>
-        <w:t xml:space="preserve"> </w:t>
-      </w:r>
-      <w:proofErr w:type="spellStart"/>
-      <w:r>
-        <w:rPr>
-          <w:lang w:val="en-GB"/>
-        </w:rPr>
+        <w:t xml:space="preserve"> </w:t>
+      </w:r>
+      <w:proofErr w:type="spellStart"/>
+      <w:r>
         <w:t>pretium</w:t>
       </w:r>
       <w:proofErr w:type="spellEnd"/>
       <w:r>
-        <w:rPr>
-          <w:lang w:val="en-GB"/>
-        </w:rPr>
         <w:t xml:space="preserve">. </w:t>
       </w:r>
       <w:proofErr w:type="spellStart"/>
       <w:r>
-        <w:rPr>
-          <w:lang w:val="en-GB"/>
-        </w:rPr>
         <w:t>Fusce</w:t>
       </w:r>
       <w:proofErr w:type="spellEnd"/>
       <w:r>
-        <w:rPr>
-          <w:lang w:val="en-GB"/>
-        </w:rPr>
         <w:t xml:space="preserve"> gravida </w:t>
       </w:r>
       <w:proofErr w:type="spellStart"/>
       <w:r>
-        <w:rPr>
-          <w:lang w:val="en-GB"/>
-        </w:rPr>
         <w:t>turpis</w:t>
       </w:r>
       <w:proofErr w:type="spellEnd"/>
       <w:r>
-        <w:rPr>
-          <w:lang w:val="en-GB"/>
-        </w:rPr>
         <w:t xml:space="preserve"> non </w:t>
       </w:r>
       <w:proofErr w:type="spellStart"/>
       <w:r>
-        <w:rPr>
-          <w:lang w:val="en-GB"/>
-        </w:rPr>
         <w:t>turpis</w:t>
       </w:r>
       <w:proofErr w:type="spellEnd"/>
       <w:r>
-        <w:rPr>
-          <w:lang w:val="en-GB"/>
-        </w:rPr>
-        <w:t xml:space="preserve"> </w:t>
-      </w:r>
-      <w:proofErr w:type="spellStart"/>
-      <w:r>
-        <w:rPr>
-          <w:lang w:val="en-GB"/>
-        </w:rPr>
+        <w:t xml:space="preserve"> </w:t>
+      </w:r>
+      <w:proofErr w:type="spellStart"/>
+      <w:r>
         <w:t>tempor</w:t>
       </w:r>
       <w:proofErr w:type="spellEnd"/>
       <w:r>
-        <w:rPr>
-          <w:lang w:val="en-GB"/>
-        </w:rPr>
-        <w:t xml:space="preserve"> </w:t>
-      </w:r>
-      <w:proofErr w:type="spellStart"/>
-      <w:r>
-        <w:rPr>
-          <w:lang w:val="en-GB"/>
-        </w:rPr>
+        <w:t xml:space="preserve"> </w:t>
+      </w:r>
+      <w:proofErr w:type="spellStart"/>
+      <w:r>
         <w:t>finibus</w:t>
       </w:r>
       <w:proofErr w:type="spellEnd"/>
       <w:r>
-        <w:rPr>
-          <w:lang w:val="en-GB"/>
-        </w:rPr>
         <w:t xml:space="preserve">. </w:t>
       </w:r>
       <w:proofErr w:type="spellStart"/>
       <w:r>
-        <w:rPr>
-          <w:lang w:val="en-GB"/>
-        </w:rPr>
         <w:t>Pellentesque</w:t>
       </w:r>
       <w:proofErr w:type="spellEnd"/>
       <w:r>
-        <w:rPr>
-          <w:lang w:val="en-GB"/>
-        </w:rPr>
-        <w:t xml:space="preserve"> </w:t>
-      </w:r>
-      <w:proofErr w:type="spellStart"/>
-      <w:r>
-        <w:rPr>
-          <w:lang w:val="en-GB"/>
+        <w:t xml:space="preserve"> </w:t>
+      </w:r>
+      <w:proofErr w:type="spellStart"/>
+      <w:r>
+        <w:rPr>
+          <w:i/>
         </w:rPr>
         <w:t>dignissim</w:t>
       </w:r>
       <w:proofErr w:type="spellEnd"/>
       <w:r>
         <w:rPr>
-          <w:lang w:val="en-GB"/>
-        </w:rPr>
-        <w:t xml:space="preserve"> </w:t>
-      </w:r>
-      <w:proofErr w:type="spellStart"/>
-      <w:r>
-        <w:rPr>
-          <w:lang w:val="en-GB"/>
+          <w:i/>
+        </w:rPr>
+        <w:t xml:space="preserve"> </w:t>
+      </w:r>
+      <w:proofErr w:type="spellStart"/>
+      <w:r>
+        <w:rPr>
+          <w:i/>
         </w:rPr>
         <w:t>mauris</w:t>
       </w:r>
       <w:proofErr w:type="spellEnd"/>
       <w:r>
         <w:rPr>
-          <w:lang w:val="en-GB"/>
-        </w:rPr>
-        <w:t xml:space="preserve"> </w:t>
-      </w:r>
-      <w:proofErr w:type="spellStart"/>
-      <w:r>
-        <w:rPr>
-          <w:lang w:val="en-GB"/>
+          <w:i/>
+        </w:rPr>
+        <w:t xml:space="preserve"> </w:t>
+      </w:r>
+      <w:proofErr w:type="spellStart"/>
+      <w:r>
+        <w:rPr>
+          <w:i/>
         </w:rPr>
         <w:t>viverra</w:t>
       </w:r>
       <w:proofErr w:type="spellEnd"/>
       <w:r>
         <w:rPr>
-          <w:lang w:val="en-GB"/>
-        </w:rPr>
-        <w:t xml:space="preserve"> </w:t>
-      </w:r>
-      <w:proofErr w:type="spellStart"/>
-      <w:r>
-        <w:rPr>
-          <w:lang w:val="en-GB"/>
+          <w:i/>
+        </w:rPr>
+        <w:t xml:space="preserve"> </w:t>
+      </w:r>
+      <w:proofErr w:type="spellStart"/>
+      <w:r>
+        <w:rPr>
+          <w:i/>
         </w:rPr>
         <w:t>nisl</w:t>
       </w:r>
       <w:proofErr w:type="spellEnd"/>
       <w:r>
         <w:rPr>
-          <w:lang w:val="en-GB"/>
-        </w:rPr>
-        <w:t xml:space="preserve"> </w:t>
-      </w:r>
-      <w:proofErr w:type="spellStart"/>
-      <w:r>
-        <w:rPr>
-          <w:lang w:val="en-GB"/>
+          <w:i/>
+        </w:rPr>
+        <w:t xml:space="preserve"> </w:t>
+      </w:r>
+      <w:proofErr w:type="spellStart"/>
+      <w:r>
+        <w:rPr>
+          <w:i/>
         </w:rPr>
         <w:t>efficitur</w:t>
       </w:r>
       <w:proofErr w:type="spellEnd"/>
       <w:r>
-        <w:rPr>
-          <w:lang w:val="en-GB"/>
-        </w:rPr>
         <w:t xml:space="preserve">, </w:t>
       </w:r>
       <w:proofErr w:type="spellStart"/>
       <w:r>
-        <w:rPr>
-          <w:lang w:val="en-GB"/>
-        </w:rPr>
         <w:t>ac</w:t>
       </w:r>
       <w:proofErr w:type="spellEnd"/>
       <w:r>
-        <w:rPr>
-          <w:lang w:val="en-GB"/>
-        </w:rPr>
-        <w:t xml:space="preserve"> </w:t>
-      </w:r>
-      <w:proofErr w:type="spellStart"/>
-      <w:r>
-        <w:rPr>
-          <w:lang w:val="en-GB"/>
-        </w:rPr>
+        <w:t xml:space="preserve"> </w:t>
+      </w:r>
+      <w:proofErr w:type="spellStart"/>
+      <w:r>
         <w:t>lacinia</w:t>
       </w:r>
       <w:proofErr w:type="spellEnd"/>
       <w:r>
-        <w:rPr>
-          <w:lang w:val="en-GB"/>
-        </w:rPr>
-        <w:t xml:space="preserve"> </w:t>
-      </w:r>
-      <w:proofErr w:type="spellStart"/>
-      <w:r>
-        <w:rPr>
-          <w:lang w:val="en-GB"/>
-        </w:rPr>
+        <w:t xml:space="preserve"> </w:t>
+      </w:r>
+      <w:proofErr w:type="spellStart"/>
+      <w:r>
         <w:t>quam</w:t>
       </w:r>
       <w:proofErr w:type="spellEnd"/>
       <w:r>
-        <w:rPr>
-          <w:lang w:val="en-GB"/>
-        </w:rPr>
-        <w:t xml:space="preserve"> </w:t>
-      </w:r>
-      <w:proofErr w:type="spellStart"/>
-      <w:r>
-        <w:rPr>
-          <w:lang w:val="en-GB"/>
-        </w:rPr>
+        <w:t xml:space="preserve"> </w:t>
+      </w:r>
+      <w:proofErr w:type="spellStart"/>
+      <w:r>
         <w:t>pellentesque</w:t>
       </w:r>
       <w:proofErr w:type="spellEnd"/>
       <w:r>
-        <w:rPr>
-          <w:lang w:val="en-GB"/>
-        </w:rPr>
         <w:t xml:space="preserve">. </w:t>
       </w:r>
       <w:proofErr w:type="spellStart"/>
       <w:r>
-        <w:rPr>
-          <w:lang w:val="en-GB"/>
-        </w:rPr>
         <w:t>Fusce</w:t>
       </w:r>
       <w:proofErr w:type="spellEnd"/>
       <w:r>
-        <w:rPr>
-          <w:lang w:val="en-GB"/>
-        </w:rPr>
-        <w:t xml:space="preserve"> </w:t>
-      </w:r>
-      <w:proofErr w:type="spellStart"/>
-      <w:r>
-        <w:rPr>
-          <w:lang w:val="en-GB"/>
-        </w:rPr>
+        <w:t xml:space="preserve"> </w:t>
+      </w:r>
+      <w:proofErr w:type="spellStart"/>
+      <w:r>
         <w:t>vel</w:t>
       </w:r>
       <w:proofErr w:type="spellEnd"/>
       <w:r>
-        <w:rPr>
-          <w:lang w:val="en-GB"/>
-        </w:rPr>
-        <w:t xml:space="preserve"> </w:t>
-      </w:r>
-      <w:proofErr w:type="spellStart"/>
-      <w:r>
-        <w:rPr>
-          <w:lang w:val="en-GB"/>
-        </w:rPr>
+        <w:t xml:space="preserve"> </w:t>
+      </w:r>
+      <w:proofErr w:type="spellStart"/>
+      <w:r>
         <w:t>metus</w:t>
       </w:r>
       <w:proofErr w:type="spellEnd"/>
       <w:r>
-        <w:rPr>
-          <w:lang w:val="en-GB"/>
-        </w:rPr>
         <w:t xml:space="preserve"> quis </w:t>
       </w:r>
       <w:proofErr w:type="spellStart"/>
       <w:r>
-        <w:rPr>
-          <w:lang w:val="en-GB"/>
-        </w:rPr>
         <w:t>lacus</w:t>
       </w:r>
       <w:proofErr w:type="spellEnd"/>
       <w:r>
-        <w:rPr>
-          <w:lang w:val="en-GB"/>
-        </w:rPr>
-        <w:t xml:space="preserve"> </w:t>
-      </w:r>
-      <w:proofErr w:type="spellStart"/>
-      <w:r>
-        <w:rPr>
-          <w:lang w:val="en-GB"/>
-        </w:rPr>
+        <w:t xml:space="preserve"> </w:t>
+      </w:r>
+      <w:proofErr w:type="spellStart"/>
+      <w:r>
         <w:t>tincidunt</w:t>
       </w:r>
       <w:proofErr w:type="spellEnd"/>
       <w:r>
-        <w:rPr>
-          <w:lang w:val="en-GB"/>
-        </w:rPr>
-        <w:t xml:space="preserve"> </w:t>
-      </w:r>
-      <w:proofErr w:type="spellStart"/>
-      <w:r>
-        <w:rPr>
-          <w:lang w:val="en-GB"/>
-        </w:rPr>
+        <w:t xml:space="preserve"> </w:t>
+      </w:r>
+      <w:proofErr w:type="spellStart"/>
+      <w:r>
         <w:t>laoreet</w:t>
       </w:r>
       <w:proofErr w:type="spellEnd"/>
       <w:r>
-        <w:rPr>
-          <w:lang w:val="en-GB"/>
-        </w:rPr>
         <w:t xml:space="preserve">. </w:t>
       </w:r>
       <w:proofErr w:type="spellStart"/>
       <w:r>
-        <w:rPr>
-          <w:lang w:val="en-GB"/>
-        </w:rPr>
         <w:t>Morbi</w:t>
       </w:r>
       <w:proofErr w:type="spellEnd"/>
       <w:r>
-        <w:rPr>
-          <w:lang w:val="en-GB"/>
-        </w:rPr>
         <w:t xml:space="preserve"> justo </w:t>
       </w:r>
       <w:proofErr w:type="spellStart"/>
       <w:r>
-        <w:rPr>
-          <w:lang w:val="en-GB"/>
-        </w:rPr>
         <w:t>nulla</w:t>
       </w:r>
       <w:proofErr w:type="spellEnd"/>
       <w:r>
-        <w:rPr>
-          <w:lang w:val="en-GB"/>
-        </w:rPr>
         <w:t xml:space="preserve">, </w:t>
       </w:r>
       <w:proofErr w:type="spellStart"/>
       <w:r>
-        <w:rPr>
-          <w:lang w:val="en-GB"/>
-        </w:rPr>
         <w:t>ullamcorper</w:t>
       </w:r>
       <w:proofErr w:type="spellEnd"/>
       <w:r>
-        <w:rPr>
-          <w:lang w:val="en-GB"/>
-        </w:rPr>
         <w:t xml:space="preserve"> non augue </w:t>
       </w:r>
       <w:proofErr w:type="spellStart"/>
       <w:r>
-        <w:rPr>
-          <w:lang w:val="en-GB"/>
-        </w:rPr>
         <w:t>nec</w:t>
       </w:r>
       <w:proofErr w:type="spellEnd"/>
       <w:r>
-        <w:rPr>
-          <w:lang w:val="en-GB"/>
-        </w:rPr>
         <w:t xml:space="preserve">, </w:t>
       </w:r>
       <w:proofErr w:type="spellStart"/>
       <w:r>
-        <w:rPr>
-          <w:lang w:val="en-GB"/>
-        </w:rPr>
         <w:t>lobortis</w:t>
       </w:r>
       <w:proofErr w:type="spellEnd"/>
       <w:r>
-        <w:rPr>
-          <w:lang w:val="en-GB"/>
-        </w:rPr>
-        <w:t xml:space="preserve"> </w:t>
-      </w:r>
-      <w:proofErr w:type="spellStart"/>
-      <w:r>
-        <w:rPr>
-          <w:lang w:val="en-GB"/>
-        </w:rPr>
+        <w:t xml:space="preserve"> </w:t>
+      </w:r>
+      <w:proofErr w:type="spellStart"/>
+      <w:r>
         <w:t>pharetra</w:t>
       </w:r>
       <w:proofErr w:type="spellEnd"/>
       <w:r>
-        <w:rPr>
-          <w:lang w:val="en-GB"/>
-        </w:rPr>
         <w:t xml:space="preserve"> purus. </w:t>
       </w:r>
       <w:proofErr w:type="spellStart"/>
       <w:r>
-        <w:rPr>
-          <w:lang w:val="en-GB"/>
-        </w:rPr>
         <w:t>Aliquam</w:t>
       </w:r>
       <w:proofErr w:type="spellEnd"/>
       <w:r>
-        <w:rPr>
-          <w:lang w:val="en-GB"/>
-        </w:rPr>
-        <w:t xml:space="preserve"> </w:t>
-      </w:r>
-      <w:proofErr w:type="spellStart"/>
-      <w:r>
-        <w:rPr>
-          <w:lang w:val="en-GB"/>
-        </w:rPr>
+        <w:t xml:space="preserve"> </w:t>
+      </w:r>
+      <w:proofErr w:type="spellStart"/>
+      <w:r>
         <w:t>placerat</w:t>
       </w:r>
       <w:proofErr w:type="spellEnd"/>
       <w:r>
-        <w:rPr>
-          <w:lang w:val="en-GB"/>
-        </w:rPr>
-        <w:t xml:space="preserve"> </w:t>
-      </w:r>
-      <w:proofErr w:type="spellStart"/>
-      <w:r>
-        <w:rPr>
-          <w:lang w:val="en-GB"/>
-        </w:rPr>
+        <w:t xml:space="preserve"> </w:t>
+      </w:r>
+      <w:proofErr w:type="spellStart"/>
+      <w:r>
         <w:t>dolor</w:t>
       </w:r>
       <w:proofErr w:type="spellEnd"/>
       <w:r>
-        <w:rPr>
-          <w:lang w:val="en-GB"/>
-        </w:rPr>
-        <w:t xml:space="preserve"> </w:t>
-      </w:r>
-      <w:proofErr w:type="spellStart"/>
-      <w:r>
-        <w:rPr>
-          <w:lang w:val="en-GB"/>
-        </w:rPr>
+        <w:t xml:space="preserve"> </w:t>
+      </w:r>
+      <w:proofErr w:type="spellStart"/>
+      <w:r>
         <w:t>lacus</w:t>
       </w:r>
       <w:proofErr w:type="spellEnd"/>
       <w:r>
-        <w:rPr>
-          <w:lang w:val="en-GB"/>
-        </w:rPr>
-        <w:t xml:space="preserve">, </w:t>
-      </w:r>
-      <w:proofErr w:type="gramStart"/>
-      <w:r>
-        <w:rPr>
-          <w:lang w:val="en-GB"/>
-        </w:rPr>
-        <w:t>a</w:t>
-      </w:r>
-      <w:proofErr w:type="gramEnd"/>
-      <w:r>
-        <w:rPr>
-          <w:lang w:val="en-GB"/>
-        </w:rPr>
-        <w:t xml:space="preserve"> </w:t>
-      </w:r>
-      <w:proofErr w:type="spellStart"/>
-      <w:r>
-        <w:rPr>
-          <w:lang w:val="en-GB"/>
-        </w:rPr>
+        <w:t xml:space="preserve">, a </w:t>
+      </w:r>
+      <w:proofErr w:type="spellStart"/>
+      <w:r>
         <w:t>ornare</w:t>
       </w:r>
       <w:proofErr w:type="spellEnd"/>
       <w:r>
-        <w:rPr>
-          <w:lang w:val="en-GB"/>
-        </w:rPr>
         <w:t xml:space="preserve"> odio </w:t>
       </w:r>
       <w:proofErr w:type="spellStart"/>
       <w:r>
-        <w:rPr>
-          <w:lang w:val="en-GB"/>
-        </w:rPr>
         <w:t>tristique</w:t>
       </w:r>
       <w:proofErr w:type="spellEnd"/>
       <w:r>
-        <w:rPr>
-          <w:lang w:val="en-GB"/>
-        </w:rPr>
-        <w:t xml:space="preserve"> eu. Ut </w:t>
-      </w:r>
-      <w:proofErr w:type="gramStart"/>
-      <w:r>
-        <w:rPr>
-          <w:lang w:val="en-GB"/>
-        </w:rPr>
-        <w:t xml:space="preserve">non </w:t>
-      </w:r>
-      <w:proofErr w:type="spellStart"/>
-      <w:r>
-        <w:rPr>
-          <w:lang w:val="en-GB"/>
-        </w:rPr>
+        <w:t xml:space="preserve"> eu. Ut non </w:t>
+      </w:r>
+      <w:proofErr w:type="spellStart"/>
+      <w:r>
         <w:t>ligula</w:t>
       </w:r>
       <w:proofErr w:type="spellEnd"/>
-      <w:proofErr w:type="gramEnd"/>
-      <w:r>
-        <w:rPr>
-          <w:lang w:val="en-GB"/>
-        </w:rPr>
-        <w:t xml:space="preserve"> </w:t>
-      </w:r>
-      <w:proofErr w:type="spellStart"/>
-      <w:r>
-        <w:rPr>
-          <w:lang w:val="en-GB"/>
-        </w:rPr>
+      <w:r>
+        <w:t xml:space="preserve"> </w:t>
+      </w:r>
+      <w:proofErr w:type="spellStart"/>
+      <w:r>
         <w:t>felis</w:t>
       </w:r>
       <w:proofErr w:type="spellEnd"/>
       <w:r>
-        <w:rPr>
-          <w:lang w:val="en-GB"/>
-        </w:rPr>
         <w:t>.</w:t>
       </w:r>
     </w:p>
@@ -978,884 +652,546 @@
       </w:pPr>
       <w:proofErr w:type="spellStart"/>
       <w:r>
-        <w:rPr>
-          <w:lang w:val="en-GB"/>
-        </w:rPr>
         <w:t>Morbi</w:t>
       </w:r>
       <w:proofErr w:type="spellEnd"/>
       <w:r>
-        <w:rPr>
-          <w:lang w:val="en-GB"/>
-        </w:rPr>
-        <w:t xml:space="preserve"> </w:t>
-      </w:r>
-      <w:proofErr w:type="spellStart"/>
-      <w:r>
-        <w:rPr>
-          <w:lang w:val="en-GB"/>
-        </w:rPr>
+        <w:t xml:space="preserve"> </w:t>
+      </w:r>
+      <w:proofErr w:type="spellStart"/>
+      <w:r>
         <w:t>posuere</w:t>
       </w:r>
       <w:proofErr w:type="spellEnd"/>
       <w:r>
-        <w:rPr>
-          <w:lang w:val="en-GB"/>
-        </w:rPr>
-        <w:t xml:space="preserve"> </w:t>
-      </w:r>
-      <w:proofErr w:type="spellStart"/>
-      <w:r>
-        <w:rPr>
-          <w:lang w:val="en-GB"/>
-        </w:rPr>
+        <w:t xml:space="preserve"> </w:t>
+      </w:r>
+      <w:proofErr w:type="spellStart"/>
+      <w:r>
         <w:t>sapien</w:t>
       </w:r>
       <w:proofErr w:type="spellEnd"/>
       <w:r>
-        <w:rPr>
-          <w:lang w:val="en-GB"/>
-        </w:rPr>
-        <w:t xml:space="preserve"> </w:t>
-      </w:r>
-      <w:proofErr w:type="spellStart"/>
-      <w:r>
-        <w:rPr>
-          <w:lang w:val="en-GB"/>
-        </w:rPr>
+        <w:t xml:space="preserve"> </w:t>
+      </w:r>
+      <w:proofErr w:type="spellStart"/>
+      <w:r>
         <w:t>ac</w:t>
       </w:r>
       <w:proofErr w:type="spellEnd"/>
       <w:r>
-        <w:rPr>
-          <w:lang w:val="en-GB"/>
-        </w:rPr>
-        <w:t xml:space="preserve"> </w:t>
-      </w:r>
-      <w:proofErr w:type="spellStart"/>
-      <w:r>
-        <w:rPr>
-          <w:lang w:val="en-GB"/>
-        </w:rPr>
+        <w:t xml:space="preserve"> </w:t>
+      </w:r>
+      <w:proofErr w:type="spellStart"/>
+      <w:r>
         <w:t>lacus</w:t>
       </w:r>
       <w:proofErr w:type="spellEnd"/>
       <w:r>
-        <w:rPr>
-          <w:lang w:val="en-GB"/>
-        </w:rPr>
-        <w:t xml:space="preserve"> </w:t>
-      </w:r>
-      <w:proofErr w:type="spellStart"/>
-      <w:r>
-        <w:rPr>
-          <w:lang w:val="en-GB"/>
-        </w:rPr>
+        <w:t xml:space="preserve"> </w:t>
+      </w:r>
+      <w:proofErr w:type="spellStart"/>
+      <w:r>
         <w:t>consequat</w:t>
       </w:r>
       <w:proofErr w:type="spellEnd"/>
       <w:r>
-        <w:rPr>
-          <w:lang w:val="en-GB"/>
-        </w:rPr>
-        <w:t xml:space="preserve"> </w:t>
-      </w:r>
-      <w:proofErr w:type="spellStart"/>
-      <w:r>
-        <w:rPr>
-          <w:lang w:val="en-GB"/>
-        </w:rPr>
+        <w:t xml:space="preserve"> </w:t>
+      </w:r>
+      <w:proofErr w:type="spellStart"/>
+      <w:r>
         <w:t>tincidunt</w:t>
       </w:r>
       <w:proofErr w:type="spellEnd"/>
       <w:r>
-        <w:rPr>
-          <w:lang w:val="en-GB"/>
-        </w:rPr>
         <w:t xml:space="preserve">. </w:t>
       </w:r>
       <w:proofErr w:type="spellStart"/>
       <w:r>
-        <w:rPr>
-          <w:lang w:val="en-GB"/>
-        </w:rPr>
         <w:t>Suspendisse</w:t>
       </w:r>
       <w:proofErr w:type="spellEnd"/>
       <w:r>
-        <w:rPr>
-          <w:lang w:val="en-GB"/>
-        </w:rPr>
-        <w:t xml:space="preserve"> </w:t>
-      </w:r>
-      <w:proofErr w:type="spellStart"/>
-      <w:r>
-        <w:rPr>
-          <w:lang w:val="en-GB"/>
-        </w:rPr>
+        <w:t xml:space="preserve"> </w:t>
+      </w:r>
+      <w:proofErr w:type="spellStart"/>
+      <w:r>
         <w:t>et</w:t>
       </w:r>
       <w:proofErr w:type="spellEnd"/>
       <w:r>
-        <w:rPr>
-          <w:lang w:val="en-GB"/>
-        </w:rPr>
-        <w:t xml:space="preserve"> </w:t>
-      </w:r>
-      <w:proofErr w:type="spellStart"/>
-      <w:r>
-        <w:rPr>
-          <w:lang w:val="en-GB"/>
-        </w:rPr>
+        <w:t xml:space="preserve"> </w:t>
+      </w:r>
+      <w:proofErr w:type="spellStart"/>
+      <w:r>
         <w:t>suscipit</w:t>
       </w:r>
       <w:proofErr w:type="spellEnd"/>
       <w:r>
-        <w:rPr>
-          <w:lang w:val="en-GB"/>
-        </w:rPr>
-        <w:t xml:space="preserve"> </w:t>
-      </w:r>
-      <w:proofErr w:type="spellStart"/>
-      <w:r>
-        <w:rPr>
-          <w:lang w:val="en-GB"/>
-        </w:rPr>
+        <w:t xml:space="preserve"> </w:t>
+      </w:r>
+      <w:proofErr w:type="spellStart"/>
+      <w:r>
         <w:t>metus</w:t>
       </w:r>
       <w:proofErr w:type="spellEnd"/>
       <w:r>
-        <w:rPr>
-          <w:lang w:val="en-GB"/>
-        </w:rPr>
         <w:t xml:space="preserve">. </w:t>
       </w:r>
       <w:proofErr w:type="spellStart"/>
       <w:r>
-        <w:rPr>
-          <w:lang w:val="en-GB"/>
-        </w:rPr>
         <w:t>Vestibulum</w:t>
       </w:r>
       <w:proofErr w:type="spellEnd"/>
       <w:r>
-        <w:rPr>
-          <w:lang w:val="en-GB"/>
-        </w:rPr>
-        <w:t xml:space="preserve"> </w:t>
-      </w:r>
-      <w:proofErr w:type="spellStart"/>
-      <w:r>
-        <w:rPr>
-          <w:lang w:val="en-GB"/>
-        </w:rPr>
+        <w:t xml:space="preserve"> </w:t>
+      </w:r>
+      <w:proofErr w:type="spellStart"/>
+      <w:r>
         <w:t>nec</w:t>
       </w:r>
       <w:proofErr w:type="spellEnd"/>
       <w:r>
-        <w:rPr>
-          <w:lang w:val="en-GB"/>
-        </w:rPr>
-        <w:t xml:space="preserve"> </w:t>
-      </w:r>
-      <w:proofErr w:type="spellStart"/>
-      <w:r>
-        <w:rPr>
-          <w:lang w:val="en-GB"/>
-        </w:rPr>
+        <w:t xml:space="preserve"> </w:t>
+      </w:r>
+      <w:proofErr w:type="spellStart"/>
+      <w:r>
         <w:t>interdum</w:t>
       </w:r>
       <w:proofErr w:type="spellEnd"/>
       <w:r>
-        <w:rPr>
-          <w:lang w:val="en-GB"/>
-        </w:rPr>
         <w:t xml:space="preserve"> magna. </w:t>
       </w:r>
       <w:proofErr w:type="spellStart"/>
       <w:r>
-        <w:rPr>
-          <w:lang w:val="en-GB"/>
-        </w:rPr>
         <w:t>Vestibulum</w:t>
       </w:r>
       <w:proofErr w:type="spellEnd"/>
       <w:r>
-        <w:rPr>
-          <w:lang w:val="en-GB"/>
-        </w:rPr>
-        <w:t xml:space="preserve"> </w:t>
-      </w:r>
-      <w:proofErr w:type="spellStart"/>
-      <w:r>
-        <w:rPr>
-          <w:lang w:val="en-GB"/>
-        </w:rPr>
+        <w:t xml:space="preserve"> </w:t>
+      </w:r>
+      <w:proofErr w:type="spellStart"/>
+      <w:r>
         <w:t>ac</w:t>
       </w:r>
       <w:proofErr w:type="spellEnd"/>
       <w:r>
-        <w:rPr>
-          <w:lang w:val="en-GB"/>
-        </w:rPr>
-        <w:t xml:space="preserve"> </w:t>
-      </w:r>
-      <w:proofErr w:type="spellStart"/>
-      <w:r>
-        <w:rPr>
-          <w:lang w:val="en-GB"/>
-        </w:rPr>
+        <w:t xml:space="preserve"> </w:t>
+      </w:r>
+      <w:proofErr w:type="spellStart"/>
+      <w:r>
         <w:t>est</w:t>
       </w:r>
       <w:proofErr w:type="spellEnd"/>
       <w:r>
-        <w:rPr>
-          <w:lang w:val="en-GB"/>
-        </w:rPr>
         <w:t xml:space="preserve"> in </w:t>
       </w:r>
       <w:proofErr w:type="spellStart"/>
       <w:r>
         <w:rPr>
-          <w:lang w:val="en-GB"/>
+          <w:i/>
+          <w:u w:val="single"/>
         </w:rPr>
         <w:t>lorem</w:t>
       </w:r>
       <w:proofErr w:type="spellEnd"/>
       <w:r>
         <w:rPr>
-          <w:lang w:val="en-GB"/>
+          <w:i/>
+          <w:u w:val="single"/>
         </w:rPr>
         <w:t xml:space="preserve"> porta </w:t>
       </w:r>
       <w:proofErr w:type="spellStart"/>
       <w:r>
         <w:rPr>
-          <w:lang w:val="en-GB"/>
+          <w:i/>
+          <w:u w:val="single"/>
         </w:rPr>
         <w:t>porttitor</w:t>
       </w:r>
       <w:proofErr w:type="spellEnd"/>
       <w:r>
         <w:rPr>
-          <w:lang w:val="en-GB"/>
-        </w:rPr>
+          <w:i/>
+          <w:u w:val="single"/>
+        </w:rPr>
+        <w:t>.</w:t>
+      </w:r>
+      <w:r>
+        <w:t xml:space="preserve"> </w:t>
+      </w:r>
+      <w:proofErr w:type="spellStart"/>
+      <w:r>
+        <w:t>Etiam</w:t>
+      </w:r>
+      <w:proofErr w:type="spellEnd"/>
+      <w:r>
+        <w:t xml:space="preserve"> </w:t>
+      </w:r>
+      <w:proofErr w:type="spellStart"/>
+      <w:r>
+        <w:t>iaculis</w:t>
+      </w:r>
+      <w:proofErr w:type="spellEnd"/>
+      <w:r>
+        <w:t xml:space="preserve"> urna </w:t>
+      </w:r>
+      <w:proofErr w:type="spellStart"/>
+      <w:r>
+        <w:t>sed</w:t>
+      </w:r>
+      <w:proofErr w:type="spellEnd"/>
+      <w:r>
+        <w:t xml:space="preserve"> </w:t>
+      </w:r>
+      <w:proofErr w:type="spellStart"/>
+      <w:r>
+        <w:t>metus</w:t>
+      </w:r>
+      <w:proofErr w:type="spellEnd"/>
+      <w:r>
+        <w:t xml:space="preserve"> </w:t>
+      </w:r>
+      <w:proofErr w:type="spellStart"/>
+      <w:r>
+        <w:t>varius</w:t>
+      </w:r>
+      <w:proofErr w:type="spellEnd"/>
+      <w:r>
+        <w:t xml:space="preserve">, eu </w:t>
+      </w:r>
+      <w:proofErr w:type="spellStart"/>
+      <w:r>
+        <w:t>maximus</w:t>
+      </w:r>
+      <w:proofErr w:type="spellEnd"/>
+      <w:r>
+        <w:t xml:space="preserve"> ante </w:t>
+      </w:r>
+      <w:proofErr w:type="spellStart"/>
+      <w:r>
+        <w:t>congue</w:t>
+      </w:r>
+      <w:proofErr w:type="spellEnd"/>
+      <w:r>
         <w:t xml:space="preserve">. </w:t>
       </w:r>
       <w:proofErr w:type="spellStart"/>
       <w:r>
-        <w:rPr>
-          <w:lang w:val="en-GB"/>
-        </w:rPr>
-        <w:t>Etiam</w:t>
-      </w:r>
-      <w:proofErr w:type="spellEnd"/>
-      <w:r>
-        <w:rPr>
-          <w:lang w:val="en-GB"/>
-        </w:rPr>
-        <w:t xml:space="preserve"> </w:t>
-      </w:r>
-      <w:proofErr w:type="spellStart"/>
-      <w:r>
-        <w:rPr>
-          <w:lang w:val="en-GB"/>
-        </w:rPr>
-        <w:t>iaculis</w:t>
-      </w:r>
-      <w:proofErr w:type="spellEnd"/>
-      <w:r>
-        <w:rPr>
-          <w:lang w:val="en-GB"/>
-        </w:rPr>
-        <w:t xml:space="preserve"> urna </w:t>
-      </w:r>
-      <w:proofErr w:type="spellStart"/>
-      <w:r>
-        <w:rPr>
-          <w:lang w:val="en-GB"/>
-        </w:rPr>
-        <w:t>sed</w:t>
-      </w:r>
-      <w:proofErr w:type="spellEnd"/>
-      <w:r>
-        <w:rPr>
-          <w:lang w:val="en-GB"/>
-        </w:rPr>
-        <w:t xml:space="preserve"> </w:t>
-      </w:r>
-      <w:proofErr w:type="spellStart"/>
-      <w:r>
-        <w:rPr>
-          <w:lang w:val="en-GB"/>
-        </w:rPr>
-        <w:t>metus</w:t>
-      </w:r>
-      <w:proofErr w:type="spellEnd"/>
-      <w:r>
-        <w:rPr>
-          <w:lang w:val="en-GB"/>
-        </w:rPr>
-        <w:t xml:space="preserve"> </w:t>
-      </w:r>
-      <w:proofErr w:type="spellStart"/>
-      <w:r>
-        <w:rPr>
-          <w:lang w:val="en-GB"/>
-        </w:rPr>
-        <w:t>varius</w:t>
-      </w:r>
-      <w:proofErr w:type="spellEnd"/>
-      <w:r>
-        <w:rPr>
-          <w:lang w:val="en-GB"/>
-        </w:rPr>
-        <w:t xml:space="preserve">, eu </w:t>
-      </w:r>
-      <w:proofErr w:type="spellStart"/>
-      <w:r>
-        <w:rPr>
-          <w:lang w:val="en-GB"/>
-        </w:rPr>
+        <w:t>Suspendisse</w:t>
+      </w:r>
+      <w:proofErr w:type="spellEnd"/>
+      <w:r>
+        <w:t xml:space="preserve"> </w:t>
+      </w:r>
+      <w:proofErr w:type="spellStart"/>
+      <w:r>
+        <w:t>vestibulum</w:t>
+      </w:r>
+      <w:proofErr w:type="spellEnd"/>
+      <w:r>
+        <w:t xml:space="preserve"> </w:t>
+      </w:r>
+      <w:proofErr w:type="spellStart"/>
+      <w:r>
+        <w:t>venenatis</w:t>
+      </w:r>
+      <w:proofErr w:type="spellEnd"/>
+      <w:r>
+        <w:t xml:space="preserve"> </w:t>
+      </w:r>
+      <w:proofErr w:type="spellStart"/>
+      <w:r>
+        <w:t>congue</w:t>
+      </w:r>
+      <w:proofErr w:type="spellEnd"/>
+      <w:r>
+        <w:t xml:space="preserve">. </w:t>
+      </w:r>
+      <w:proofErr w:type="spellStart"/>
+      <w:r>
+        <w:t>Mauris</w:t>
+      </w:r>
+      <w:proofErr w:type="spellEnd"/>
+      <w:r>
+        <w:t xml:space="preserve"> </w:t>
+      </w:r>
+      <w:proofErr w:type="spellStart"/>
+      <w:r>
+        <w:t>ex</w:t>
+      </w:r>
+      <w:proofErr w:type="spellEnd"/>
+      <w:r>
+        <w:t xml:space="preserve"> odio, </w:t>
+      </w:r>
+      <w:proofErr w:type="spellStart"/>
+      <w:r>
+        <w:t>molestie</w:t>
+      </w:r>
+      <w:proofErr w:type="spellEnd"/>
+      <w:r>
+        <w:t xml:space="preserve"> </w:t>
+      </w:r>
+      <w:proofErr w:type="spellStart"/>
+      <w:r>
+        <w:t>et</w:t>
+      </w:r>
+      <w:proofErr w:type="spellEnd"/>
+      <w:r>
+        <w:t xml:space="preserve"> </w:t>
+      </w:r>
+      <w:proofErr w:type="spellStart"/>
+      <w:r>
+        <w:t>lacinia</w:t>
+      </w:r>
+      <w:proofErr w:type="spellEnd"/>
+      <w:r>
+        <w:t xml:space="preserve"> a, </w:t>
+      </w:r>
+      <w:proofErr w:type="spellStart"/>
+      <w:r>
+        <w:t>congue</w:t>
+      </w:r>
+      <w:proofErr w:type="spellEnd"/>
+      <w:r>
+        <w:t xml:space="preserve"> vitae </w:t>
+      </w:r>
+      <w:proofErr w:type="spellStart"/>
+      <w:r>
+        <w:t>tellus</w:t>
+      </w:r>
+      <w:proofErr w:type="spellEnd"/>
+      <w:r>
+        <w:t xml:space="preserve">. </w:t>
+      </w:r>
+      <w:proofErr w:type="spellStart"/>
+      <w:r>
+        <w:t>Fusce</w:t>
+      </w:r>
+      <w:proofErr w:type="spellEnd"/>
+      <w:r>
+        <w:t xml:space="preserve"> </w:t>
+      </w:r>
+      <w:r>
+        <w:rPr>
+          <w:b/>
+        </w:rPr>
+        <w:t xml:space="preserve">id </w:t>
+      </w:r>
+      <w:proofErr w:type="spellStart"/>
+      <w:r>
+        <w:rPr>
+          <w:b/>
+        </w:rPr>
+        <w:t>quam</w:t>
+      </w:r>
+      <w:proofErr w:type="spellEnd"/>
+      <w:r>
+        <w:rPr>
+          <w:b/>
+        </w:rPr>
+        <w:t xml:space="preserve"> </w:t>
+      </w:r>
+      <w:proofErr w:type="spellStart"/>
+      <w:r>
+        <w:rPr>
+          <w:b/>
+        </w:rPr>
+        <w:t>feugiat</w:t>
+      </w:r>
+      <w:proofErr w:type="spellEnd"/>
+      <w:r>
+        <w:rPr>
+          <w:b/>
+        </w:rPr>
+        <w:t>, egestas</w:t>
+      </w:r>
+      <w:r>
+        <w:t xml:space="preserve"> </w:t>
+      </w:r>
+      <w:proofErr w:type="spellStart"/>
+      <w:r>
+        <w:t>leo</w:t>
+      </w:r>
+      <w:proofErr w:type="spellEnd"/>
+      <w:r>
+        <w:t xml:space="preserve"> vitae, </w:t>
+      </w:r>
+      <w:proofErr w:type="spellStart"/>
+      <w:r>
+        <w:t>euismod</w:t>
+      </w:r>
+      <w:proofErr w:type="spellEnd"/>
+      <w:r>
+        <w:t xml:space="preserve"> ex. </w:t>
+      </w:r>
+      <w:proofErr w:type="spellStart"/>
+      <w:r>
+        <w:t>Nunc</w:t>
+      </w:r>
+      <w:proofErr w:type="spellEnd"/>
+      <w:r>
+        <w:t xml:space="preserve"> </w:t>
+      </w:r>
+      <w:proofErr w:type="spellStart"/>
+      <w:r>
+        <w:t>nec</w:t>
+      </w:r>
+      <w:proofErr w:type="spellEnd"/>
+      <w:r>
+        <w:t xml:space="preserve"> </w:t>
+      </w:r>
+      <w:proofErr w:type="spellStart"/>
+      <w:r>
+        <w:t>viverra</w:t>
+      </w:r>
+      <w:proofErr w:type="spellEnd"/>
+      <w:r>
+        <w:t xml:space="preserve"> </w:t>
+      </w:r>
+      <w:proofErr w:type="spellStart"/>
+      <w:r>
+        <w:t>dui</w:t>
+      </w:r>
+      <w:proofErr w:type="spellEnd"/>
+      <w:r>
+        <w:t xml:space="preserve">. </w:t>
+      </w:r>
+      <w:proofErr w:type="spellStart"/>
+      <w:r>
+        <w:t>Morbi</w:t>
+      </w:r>
+      <w:proofErr w:type="spellEnd"/>
+      <w:r>
+        <w:t xml:space="preserve"> </w:t>
+      </w:r>
+      <w:proofErr w:type="spellStart"/>
+      <w:r>
+        <w:t>tincidunt</w:t>
+      </w:r>
+      <w:proofErr w:type="spellEnd"/>
+      <w:r>
+        <w:t xml:space="preserve"> </w:t>
+      </w:r>
+      <w:proofErr w:type="spellStart"/>
+      <w:r>
+        <w:t>dui</w:t>
+      </w:r>
+      <w:proofErr w:type="spellEnd"/>
+      <w:r>
+        <w:t xml:space="preserve"> </w:t>
+      </w:r>
+      <w:proofErr w:type="spellStart"/>
+      <w:r>
+        <w:t>sit</w:t>
+      </w:r>
+      <w:proofErr w:type="spellEnd"/>
+      <w:r>
+        <w:t xml:space="preserve"> </w:t>
+      </w:r>
+      <w:proofErr w:type="spellStart"/>
+      <w:r>
+        <w:t>amet</w:t>
+      </w:r>
+      <w:proofErr w:type="spellEnd"/>
+      <w:r>
+        <w:t xml:space="preserve"> </w:t>
+      </w:r>
+      <w:proofErr w:type="spellStart"/>
+      <w:r>
+        <w:t>risus</w:t>
+      </w:r>
+      <w:proofErr w:type="spellEnd"/>
+      <w:r>
+        <w:t xml:space="preserve"> </w:t>
+      </w:r>
+      <w:proofErr w:type="spellStart"/>
+      <w:r>
+        <w:t>posuere</w:t>
+      </w:r>
+      <w:proofErr w:type="spellEnd"/>
+      <w:r>
+        <w:t xml:space="preserve"> </w:t>
+      </w:r>
+      <w:proofErr w:type="spellStart"/>
+      <w:r>
+        <w:t>condimentum</w:t>
+      </w:r>
+      <w:proofErr w:type="spellEnd"/>
+      <w:r>
+        <w:t xml:space="preserve">. </w:t>
+      </w:r>
+      <w:proofErr w:type="spellStart"/>
+      <w:r>
+        <w:t>Nunc</w:t>
+      </w:r>
+      <w:proofErr w:type="spellEnd"/>
+      <w:r>
+        <w:t xml:space="preserve"> </w:t>
+      </w:r>
+      <w:proofErr w:type="spellStart"/>
+      <w:r>
+        <w:t>congue</w:t>
+      </w:r>
+      <w:proofErr w:type="spellEnd"/>
+      <w:r>
+        <w:t xml:space="preserve"> </w:t>
+      </w:r>
+      <w:proofErr w:type="spellStart"/>
+      <w:r>
+        <w:t>vulputate</w:t>
+      </w:r>
+      <w:proofErr w:type="spellEnd"/>
+      <w:r>
+        <w:t xml:space="preserve"> sem. </w:t>
+      </w:r>
+      <w:proofErr w:type="spellStart"/>
+      <w:r>
+        <w:t>Vivamus</w:t>
+      </w:r>
+      <w:proofErr w:type="spellEnd"/>
+      <w:r>
+        <w:t xml:space="preserve"> </w:t>
+      </w:r>
+      <w:proofErr w:type="spellStart"/>
+      <w:r>
+        <w:t>et</w:t>
+      </w:r>
+      <w:proofErr w:type="spellEnd"/>
+      <w:r>
+        <w:t xml:space="preserve"> </w:t>
+      </w:r>
+      <w:proofErr w:type="spellStart"/>
+      <w:r>
         <w:t>maximus</w:t>
       </w:r>
       <w:proofErr w:type="spellEnd"/>
       <w:r>
-        <w:rPr>
-          <w:lang w:val="en-GB"/>
-        </w:rPr>
-        <w:t xml:space="preserve"> ante </w:t>
-      </w:r>
-      <w:proofErr w:type="spellStart"/>
-      <w:r>
-        <w:rPr>
-          <w:lang w:val="en-GB"/>
-        </w:rPr>
-        <w:t>congue</w:t>
-      </w:r>
-      <w:proofErr w:type="spellEnd"/>
-      <w:r>
-        <w:rPr>
-          <w:lang w:val="en-GB"/>
-        </w:rPr>
-        <w:t xml:space="preserve">. </w:t>
-      </w:r>
-      <w:proofErr w:type="spellStart"/>
-      <w:r>
-        <w:rPr>
-          <w:lang w:val="en-GB"/>
-        </w:rPr>
-        <w:t>Suspendisse</w:t>
-      </w:r>
-      <w:proofErr w:type="spellEnd"/>
-      <w:r>
-        <w:rPr>
-          <w:lang w:val="en-GB"/>
-        </w:rPr>
-        <w:t xml:space="preserve"> </w:t>
-      </w:r>
-      <w:proofErr w:type="spellStart"/>
-      <w:r>
-        <w:rPr>
-          <w:lang w:val="en-GB"/>
-        </w:rPr>
-        <w:t>vestibulum</w:t>
-      </w:r>
-      <w:proofErr w:type="spellEnd"/>
-      <w:r>
-        <w:rPr>
-          <w:lang w:val="en-GB"/>
-        </w:rPr>
-        <w:t xml:space="preserve"> </w:t>
-      </w:r>
-      <w:proofErr w:type="spellStart"/>
-      <w:r>
-        <w:rPr>
-          <w:lang w:val="en-GB"/>
-        </w:rPr>
-        <w:t>venenatis</w:t>
-      </w:r>
-      <w:proofErr w:type="spellEnd"/>
-      <w:r>
-        <w:rPr>
-          <w:lang w:val="en-GB"/>
-        </w:rPr>
-        <w:t xml:space="preserve"> </w:t>
-      </w:r>
-      <w:proofErr w:type="spellStart"/>
-      <w:r>
-        <w:rPr>
-          <w:lang w:val="en-GB"/>
-        </w:rPr>
-        <w:t>congue</w:t>
-      </w:r>
-      <w:proofErr w:type="spellEnd"/>
-      <w:r>
-        <w:rPr>
-          <w:lang w:val="en-GB"/>
-        </w:rPr>
-        <w:t xml:space="preserve">. </w:t>
-      </w:r>
-      <w:proofErr w:type="spellStart"/>
-      <w:r>
-        <w:rPr>
-          <w:lang w:val="en-GB"/>
-        </w:rPr>
-        <w:t>Mauris</w:t>
-      </w:r>
-      <w:proofErr w:type="spellEnd"/>
-      <w:r>
-        <w:rPr>
-          <w:lang w:val="en-GB"/>
-        </w:rPr>
-        <w:t xml:space="preserve"> </w:t>
-      </w:r>
-      <w:proofErr w:type="spellStart"/>
-      <w:r>
-        <w:rPr>
-          <w:lang w:val="en-GB"/>
-        </w:rPr>
-        <w:t>ex</w:t>
-      </w:r>
-      <w:proofErr w:type="spellEnd"/>
-      <w:r>
-        <w:rPr>
-          <w:lang w:val="en-GB"/>
-        </w:rPr>
-        <w:t xml:space="preserve"> odio, </w:t>
-      </w:r>
-      <w:proofErr w:type="spellStart"/>
-      <w:r>
-        <w:rPr>
-          <w:lang w:val="en-GB"/>
-        </w:rPr>
-        <w:t>molestie</w:t>
-      </w:r>
-      <w:proofErr w:type="spellEnd"/>
-      <w:r>
-        <w:rPr>
-          <w:lang w:val="en-GB"/>
-        </w:rPr>
-        <w:t xml:space="preserve"> </w:t>
-      </w:r>
-      <w:proofErr w:type="spellStart"/>
-      <w:r>
-        <w:rPr>
-          <w:lang w:val="en-GB"/>
-        </w:rPr>
-        <w:t>et</w:t>
-      </w:r>
-      <w:proofErr w:type="spellEnd"/>
-      <w:r>
-        <w:rPr>
-          <w:lang w:val="en-GB"/>
-        </w:rPr>
-        <w:t xml:space="preserve"> </w:t>
-      </w:r>
-      <w:proofErr w:type="spellStart"/>
-      <w:r>
-        <w:rPr>
-          <w:lang w:val="en-GB"/>
-        </w:rPr>
-        <w:t>lacinia</w:t>
-      </w:r>
-      <w:proofErr w:type="spellEnd"/>
-      <w:r>
-        <w:rPr>
-          <w:lang w:val="en-GB"/>
-        </w:rPr>
-        <w:t xml:space="preserve"> a, </w:t>
-      </w:r>
-      <w:proofErr w:type="spellStart"/>
-      <w:r>
-        <w:rPr>
-          <w:lang w:val="en-GB"/>
-        </w:rPr>
-        <w:t>congue</w:t>
-      </w:r>
-      <w:proofErr w:type="spellEnd"/>
-      <w:r>
-        <w:rPr>
-          <w:lang w:val="en-GB"/>
-        </w:rPr>
-        <w:t xml:space="preserve"> vitae </w:t>
-      </w:r>
-      <w:proofErr w:type="spellStart"/>
-      <w:r>
-        <w:rPr>
-          <w:lang w:val="en-GB"/>
-        </w:rPr>
-        <w:t>tellus</w:t>
-      </w:r>
-      <w:proofErr w:type="spellEnd"/>
-      <w:r>
-        <w:rPr>
-          <w:lang w:val="en-GB"/>
-        </w:rPr>
-        <w:t xml:space="preserve">. </w:t>
-      </w:r>
-      <w:proofErr w:type="spellStart"/>
-      <w:r>
-        <w:rPr>
-          <w:lang w:val="en-GB"/>
-        </w:rPr>
-        <w:t>Fusce</w:t>
-      </w:r>
-      <w:proofErr w:type="spellEnd"/>
-      <w:r>
-        <w:rPr>
-          <w:lang w:val="en-GB"/>
-        </w:rPr>
-        <w:t xml:space="preserve"> id </w:t>
-      </w:r>
-      <w:proofErr w:type="spellStart"/>
-      <w:r>
-        <w:rPr>
-          <w:lang w:val="en-GB"/>
-        </w:rPr>
-        <w:t>quam</w:t>
-      </w:r>
-      <w:proofErr w:type="spellEnd"/>
-      <w:r>
-        <w:rPr>
-          <w:lang w:val="en-GB"/>
-        </w:rPr>
-        <w:t xml:space="preserve"> </w:t>
-      </w:r>
-      <w:proofErr w:type="spellStart"/>
-      <w:r>
-        <w:rPr>
-          <w:lang w:val="en-GB"/>
-        </w:rPr>
-        <w:t>feugiat</w:t>
-      </w:r>
-      <w:proofErr w:type="spellEnd"/>
-      <w:r>
-        <w:rPr>
-          <w:lang w:val="en-GB"/>
-        </w:rPr>
-        <w:t xml:space="preserve">, egestas </w:t>
-      </w:r>
-      <w:proofErr w:type="spellStart"/>
-      <w:r>
-        <w:rPr>
-          <w:lang w:val="en-GB"/>
-        </w:rPr>
-        <w:t>leo</w:t>
-      </w:r>
-      <w:proofErr w:type="spellEnd"/>
-      <w:r>
-        <w:rPr>
-          <w:lang w:val="en-GB"/>
-        </w:rPr>
-        <w:t xml:space="preserve"> vitae, </w:t>
-      </w:r>
-      <w:proofErr w:type="spellStart"/>
-      <w:r>
-        <w:rPr>
-          <w:lang w:val="en-GB"/>
-        </w:rPr>
-        <w:t>euismod</w:t>
-      </w:r>
-      <w:proofErr w:type="spellEnd"/>
-      <w:r>
-        <w:rPr>
-          <w:lang w:val="en-GB"/>
-        </w:rPr>
-        <w:t xml:space="preserve"> ex. </w:t>
-      </w:r>
-      <w:proofErr w:type="spellStart"/>
-      <w:r>
-        <w:rPr>
-          <w:lang w:val="en-GB"/>
-        </w:rPr>
-        <w:t>Nunc</w:t>
-      </w:r>
-      <w:proofErr w:type="spellEnd"/>
-      <w:r>
-        <w:rPr>
-          <w:lang w:val="en-GB"/>
-        </w:rPr>
-        <w:t xml:space="preserve"> </w:t>
-      </w:r>
-      <w:proofErr w:type="spellStart"/>
-      <w:r>
-        <w:rPr>
-          <w:lang w:val="en-GB"/>
-        </w:rPr>
-        <w:t>nec</w:t>
-      </w:r>
-      <w:proofErr w:type="spellEnd"/>
-      <w:r>
-        <w:rPr>
-          <w:lang w:val="en-GB"/>
-        </w:rPr>
-        <w:t xml:space="preserve"> </w:t>
-      </w:r>
-      <w:proofErr w:type="spellStart"/>
-      <w:r>
-        <w:rPr>
-          <w:lang w:val="en-GB"/>
-        </w:rPr>
-        <w:t>viverra</w:t>
-      </w:r>
-      <w:proofErr w:type="spellEnd"/>
-      <w:r>
-        <w:rPr>
-          <w:lang w:val="en-GB"/>
-        </w:rPr>
-        <w:t xml:space="preserve"> </w:t>
-      </w:r>
-      <w:proofErr w:type="spellStart"/>
-      <w:r>
-        <w:rPr>
-          <w:lang w:val="en-GB"/>
-        </w:rPr>
-        <w:t>dui</w:t>
-      </w:r>
-      <w:proofErr w:type="spellEnd"/>
-      <w:r>
-        <w:rPr>
-          <w:lang w:val="en-GB"/>
-        </w:rPr>
-        <w:t xml:space="preserve">. </w:t>
-      </w:r>
-      <w:proofErr w:type="spellStart"/>
-      <w:r>
-        <w:rPr>
-          <w:lang w:val="en-GB"/>
-        </w:rPr>
-        <w:t>Morbi</w:t>
-      </w:r>
-      <w:proofErr w:type="spellEnd"/>
-      <w:r>
-        <w:rPr>
-          <w:lang w:val="en-GB"/>
-        </w:rPr>
-        <w:t xml:space="preserve"> </w:t>
-      </w:r>
-      <w:proofErr w:type="spellStart"/>
-      <w:r>
-        <w:rPr>
-          <w:lang w:val="en-GB"/>
-        </w:rPr>
-        <w:t>tincidunt</w:t>
-      </w:r>
-      <w:proofErr w:type="spellEnd"/>
-      <w:r>
-        <w:rPr>
-          <w:lang w:val="en-GB"/>
-        </w:rPr>
-        <w:t xml:space="preserve"> </w:t>
-      </w:r>
-      <w:proofErr w:type="spellStart"/>
-      <w:r>
-        <w:rPr>
-          <w:lang w:val="en-GB"/>
-        </w:rPr>
-        <w:t>dui</w:t>
-      </w:r>
-      <w:proofErr w:type="spellEnd"/>
-      <w:r>
-        <w:rPr>
-          <w:lang w:val="en-GB"/>
-        </w:rPr>
-        <w:t xml:space="preserve"> </w:t>
-      </w:r>
-      <w:proofErr w:type="spellStart"/>
-      <w:r>
-        <w:rPr>
-          <w:lang w:val="en-GB"/>
-        </w:rPr>
-        <w:t>sit</w:t>
-      </w:r>
-      <w:proofErr w:type="spellEnd"/>
-      <w:r>
-        <w:rPr>
-          <w:lang w:val="en-GB"/>
-        </w:rPr>
-        <w:t xml:space="preserve"> </w:t>
-      </w:r>
-      <w:proofErr w:type="spellStart"/>
-      <w:r>
-        <w:rPr>
-          <w:lang w:val="en-GB"/>
-        </w:rPr>
-        <w:t>amet</w:t>
-      </w:r>
-      <w:proofErr w:type="spellEnd"/>
-      <w:r>
-        <w:rPr>
-          <w:lang w:val="en-GB"/>
-        </w:rPr>
-        <w:t xml:space="preserve"> </w:t>
-      </w:r>
-      <w:proofErr w:type="spellStart"/>
-      <w:r>
-        <w:rPr>
-          <w:lang w:val="en-GB"/>
-        </w:rPr>
-        <w:t>risus</w:t>
-      </w:r>
-      <w:proofErr w:type="spellEnd"/>
-      <w:r>
-        <w:rPr>
-          <w:lang w:val="en-GB"/>
-        </w:rPr>
-        <w:t xml:space="preserve"> </w:t>
-      </w:r>
-      <w:proofErr w:type="spellStart"/>
-      <w:r>
-        <w:rPr>
-          <w:lang w:val="en-GB"/>
-        </w:rPr>
-        <w:t>posuere</w:t>
-      </w:r>
-      <w:proofErr w:type="spellEnd"/>
-      <w:r>
-        <w:rPr>
-          <w:lang w:val="en-GB"/>
-        </w:rPr>
-        <w:t xml:space="preserve"> </w:t>
-      </w:r>
-      <w:proofErr w:type="spellStart"/>
-      <w:r>
-        <w:rPr>
-          <w:lang w:val="en-GB"/>
-        </w:rPr>
-        <w:t>condimentum</w:t>
-      </w:r>
-      <w:proofErr w:type="spellEnd"/>
-      <w:r>
-        <w:rPr>
-          <w:lang w:val="en-GB"/>
-        </w:rPr>
-        <w:t xml:space="preserve">. </w:t>
-      </w:r>
-      <w:proofErr w:type="spellStart"/>
-      <w:r>
-        <w:rPr>
-          <w:lang w:val="en-GB"/>
-        </w:rPr>
-        <w:t>Nunc</w:t>
-      </w:r>
-      <w:proofErr w:type="spellEnd"/>
-      <w:r>
-        <w:rPr>
-          <w:lang w:val="en-GB"/>
-        </w:rPr>
-        <w:t xml:space="preserve"> </w:t>
-      </w:r>
-      <w:proofErr w:type="spellStart"/>
-      <w:r>
-        <w:rPr>
-          <w:lang w:val="en-GB"/>
-        </w:rPr>
-        <w:t>congue</w:t>
-      </w:r>
-      <w:proofErr w:type="spellEnd"/>
-      <w:r>
-        <w:rPr>
-          <w:lang w:val="en-GB"/>
-        </w:rPr>
-        <w:t xml:space="preserve"> </w:t>
-      </w:r>
-      <w:proofErr w:type="spellStart"/>
-      <w:r>
-        <w:rPr>
-          <w:lang w:val="en-GB"/>
-        </w:rPr>
-        <w:t>vulputate</w:t>
-      </w:r>
-      <w:proofErr w:type="spellEnd"/>
-      <w:r>
-        <w:rPr>
-          <w:lang w:val="en-GB"/>
-        </w:rPr>
-        <w:t xml:space="preserve"> sem. </w:t>
-      </w:r>
-      <w:proofErr w:type="spellStart"/>
-      <w:r>
-        <w:rPr>
-          <w:lang w:val="en-GB"/>
-        </w:rPr>
-        <w:t>Vivamus</w:t>
-      </w:r>
-      <w:proofErr w:type="spellEnd"/>
-      <w:r>
-        <w:rPr>
-          <w:lang w:val="en-GB"/>
-        </w:rPr>
-        <w:t xml:space="preserve"> </w:t>
-      </w:r>
-      <w:proofErr w:type="spellStart"/>
-      <w:r>
-        <w:rPr>
-          <w:lang w:val="en-GB"/>
-        </w:rPr>
-        <w:t>et</w:t>
-      </w:r>
-      <w:proofErr w:type="spellEnd"/>
-      <w:r>
-        <w:rPr>
-          <w:lang w:val="en-GB"/>
-        </w:rPr>
-        <w:t xml:space="preserve"> </w:t>
-      </w:r>
-      <w:proofErr w:type="spellStart"/>
-      <w:r>
-        <w:rPr>
-          <w:lang w:val="en-GB"/>
-        </w:rPr>
-        <w:t>maximus</w:t>
-      </w:r>
-      <w:proofErr w:type="spellEnd"/>
-      <w:r>
-        <w:rPr>
-          <w:lang w:val="en-GB"/>
-        </w:rPr>
         <w:t xml:space="preserve"> urna, </w:t>
       </w:r>
       <w:proofErr w:type="spellStart"/>
       <w:r>
-        <w:rPr>
-          <w:lang w:val="en-GB"/>
-        </w:rPr>
         <w:t>tempus</w:t>
       </w:r>
       <w:proofErr w:type="spellEnd"/>
       <w:r>
-        <w:rPr>
-          <w:lang w:val="en-GB"/>
-        </w:rPr>
-        <w:t xml:space="preserve"> </w:t>
-      </w:r>
-      <w:proofErr w:type="spellStart"/>
-      <w:r>
-        <w:rPr>
-          <w:lang w:val="en-GB"/>
-        </w:rPr>
+        <w:t xml:space="preserve"> </w:t>
+      </w:r>
+      <w:proofErr w:type="spellStart"/>
+      <w:r>
         <w:t>pharetra</w:t>
       </w:r>
       <w:proofErr w:type="spellEnd"/>
       <w:r>
-        <w:rPr>
-          <w:lang w:val="en-GB"/>
-        </w:rPr>
-        <w:t xml:space="preserve"> </w:t>
-      </w:r>
-      <w:proofErr w:type="spellStart"/>
-      <w:r>
-        <w:rPr>
-          <w:lang w:val="en-GB"/>
-        </w:rPr>
+        <w:t xml:space="preserve"> </w:t>
+      </w:r>
+      <w:proofErr w:type="spellStart"/>
+      <w:r>
         <w:t>enim</w:t>
       </w:r>
       <w:proofErr w:type="spellEnd"/>
       <w:r>
-        <w:rPr>
-          <w:lang w:val="en-GB"/>
-        </w:rPr>
         <w:t xml:space="preserve">. </w:t>
       </w:r>
       <w:proofErr w:type="spellStart"/>
@@ -1930,7 +1266,19 @@
         <w:rPr>
           <w:lang w:val="en-GB"/>
         </w:rPr>
-        <w:t>First Summer Trip</w:t>
+        <w:t>Our</w:t>
+      </w:r>
+      <w:r>
+        <w:rPr>
+          <w:lang w:val="en-GB"/>
+        </w:rPr>
+        <w:t xml:space="preserve"> </w:t>
+      </w:r>
+      <w:r>
+        <w:rPr>
+          <w:lang w:val="en-GB"/>
+        </w:rPr>
+        <w:t>Destinations</w:t>
       </w:r>
     </w:p>
     <w:p>
@@ -1952,51 +1300,14 @@
         <w:rPr>
           <w:lang w:val="en-GB"/>
         </w:rPr>
-        <w:t xml:space="preserve">Here is the </w:t>
-      </w:r>
-      <w:proofErr w:type="spellStart"/>
-      <w:r>
-        <w:rPr>
-          <w:lang w:val="en-GB"/>
-        </w:rPr>
-        <w:t>listo</w:t>
-      </w:r>
-      <w:proofErr w:type="spellEnd"/>
-      <w:r>
-        <w:rPr>
-          <w:lang w:val="en-GB"/>
-        </w:rPr>
-        <w:t xml:space="preserve"> f i</w:t>
-      </w:r>
-      <w:r>
-        <w:rPr>
-          <w:lang w:val="en-GB"/>
-        </w:rPr>
-        <w:t xml:space="preserve">nitials </w:t>
-      </w:r>
-      <w:proofErr w:type="spellStart"/>
-      <w:r>
-        <w:rPr>
-          <w:lang w:val="en-GB"/>
-        </w:rPr>
-        <w:t>tripos</w:t>
-      </w:r>
-      <w:proofErr w:type="spellEnd"/>
-      <w:r>
-        <w:rPr>
-          <w:lang w:val="en-GB"/>
-        </w:rPr>
-        <w:t>, destinations and the dates for each:</w:t>
-      </w:r>
-    </w:p>
-    <w:p>
-      <w:pPr>
-        <w:spacing w:after="0" w:line="360" w:lineRule="auto"/>
-        <w:jc w:val="both"/>
-        <w:rPr>
-          <w:lang w:val="en-GB"/>
-        </w:rPr>
-      </w:pPr>
+        <w:t>Here is the list of initials destinations and the dates for each</w:t>
+      </w:r>
+      <w:r>
+        <w:rPr>
+          <w:lang w:val="en-GB"/>
+        </w:rPr>
+        <w:t>:</w:t>
+      </w:r>
     </w:p>
     <w:tbl>
       <w:tblPr>
@@ -2099,6 +1410,14 @@
                 <w:lang w:val="en-GB"/>
               </w:rPr>
             </w:pPr>
+            <w:proofErr w:type="spellStart"/>
+            <w:r>
+              <w:rPr>
+                <w:lang w:val="en-GB"/>
+              </w:rPr>
+              <w:t>Portimão</w:t>
+            </w:r>
+            <w:proofErr w:type="spellEnd"/>
           </w:p>
         </w:tc>
         <w:tc>
@@ -2113,6 +1432,12 @@
                 <w:lang w:val="en-GB"/>
               </w:rPr>
             </w:pPr>
+            <w:r>
+              <w:rPr>
+                <w:lang w:val="en-GB"/>
+              </w:rPr>
+              <w:t>11 July, 2018</w:t>
+            </w:r>
           </w:p>
         </w:tc>
         <w:tc>
@@ -2127,6 +1452,18 @@
                 <w:lang w:val="en-GB"/>
               </w:rPr>
             </w:pPr>
+            <w:r>
+              <w:rPr>
+                <w:lang w:val="en-GB"/>
+              </w:rPr>
+              <w:t>15</w:t>
+            </w:r>
+            <w:r>
+              <w:rPr>
+                <w:lang w:val="en-GB"/>
+              </w:rPr>
+              <w:t xml:space="preserve"> July, 2018</w:t>
+            </w:r>
           </w:p>
         </w:tc>
       </w:tr>
@@ -2143,6 +1480,20 @@
                 <w:lang w:val="en-GB"/>
               </w:rPr>
             </w:pPr>
+            <w:proofErr w:type="spellStart"/>
+            <w:r>
+              <w:rPr>
+                <w:lang w:val="en-GB"/>
+              </w:rPr>
+              <w:t>Zambujeira</w:t>
+            </w:r>
+            <w:proofErr w:type="spellEnd"/>
+            <w:r>
+              <w:rPr>
+                <w:lang w:val="en-GB"/>
+              </w:rPr>
+              <w:t xml:space="preserve"> do Mar</w:t>
+            </w:r>
           </w:p>
         </w:tc>
         <w:tc>
@@ -2157,6 +1508,18 @@
                 <w:lang w:val="en-GB"/>
               </w:rPr>
             </w:pPr>
+            <w:r>
+              <w:rPr>
+                <w:lang w:val="en-GB"/>
+              </w:rPr>
+              <w:t>15</w:t>
+            </w:r>
+            <w:r>
+              <w:rPr>
+                <w:lang w:val="en-GB"/>
+              </w:rPr>
+              <w:t xml:space="preserve"> July, 2018</w:t>
+            </w:r>
           </w:p>
         </w:tc>
         <w:tc>
@@ -2171,6 +1534,18 @@
                 <w:lang w:val="en-GB"/>
               </w:rPr>
             </w:pPr>
+            <w:r>
+              <w:rPr>
+                <w:lang w:val="en-GB"/>
+              </w:rPr>
+              <w:t>17</w:t>
+            </w:r>
+            <w:r>
+              <w:rPr>
+                <w:lang w:val="en-GB"/>
+              </w:rPr>
+              <w:t xml:space="preserve"> July, 2018</w:t>
+            </w:r>
           </w:p>
         </w:tc>
       </w:tr>
@@ -2187,6 +1562,12 @@
                 <w:lang w:val="en-GB"/>
               </w:rPr>
             </w:pPr>
+            <w:r>
+              <w:rPr>
+                <w:lang w:val="en-GB"/>
+              </w:rPr>
+              <w:t>Aveiro</w:t>
+            </w:r>
           </w:p>
         </w:tc>
         <w:tc>
@@ -2201,6 +1582,18 @@
                 <w:lang w:val="en-GB"/>
               </w:rPr>
             </w:pPr>
+            <w:r>
+              <w:rPr>
+                <w:lang w:val="en-GB"/>
+              </w:rPr>
+              <w:t>17</w:t>
+            </w:r>
+            <w:r>
+              <w:rPr>
+                <w:lang w:val="en-GB"/>
+              </w:rPr>
+              <w:t xml:space="preserve"> July, 2018</w:t>
+            </w:r>
           </w:p>
         </w:tc>
         <w:tc>
@@ -2215,6 +1608,242 @@
                 <w:lang w:val="en-GB"/>
               </w:rPr>
             </w:pPr>
+            <w:r>
+              <w:rPr>
+                <w:lang w:val="en-GB"/>
+              </w:rPr>
+              <w:t>22</w:t>
+            </w:r>
+            <w:r>
+              <w:rPr>
+                <w:lang w:val="en-GB"/>
+              </w:rPr>
+              <w:t xml:space="preserve"> July, 2018</w:t>
+            </w:r>
+          </w:p>
+        </w:tc>
+      </w:tr>
+      <w:tr>
+        <w:tc>
+          <w:tcPr>
+            <w:tcW w:w="3116" w:type="dxa"/>
+            <w:vAlign w:val="center"/>
+          </w:tcPr>
+          <w:p>
+            <w:pPr>
+              <w:spacing w:line="360" w:lineRule="auto"/>
+              <w:rPr>
+                <w:lang w:val="en-GB"/>
+              </w:rPr>
+            </w:pPr>
+            <w:r>
+              <w:rPr>
+                <w:lang w:val="en-GB"/>
+              </w:rPr>
+              <w:t>Porto</w:t>
+            </w:r>
+          </w:p>
+        </w:tc>
+        <w:tc>
+          <w:tcPr>
+            <w:tcW w:w="3117" w:type="dxa"/>
+            <w:vAlign w:val="center"/>
+          </w:tcPr>
+          <w:p>
+            <w:pPr>
+              <w:spacing w:line="360" w:lineRule="auto"/>
+              <w:rPr>
+                <w:lang w:val="en-GB"/>
+              </w:rPr>
+            </w:pPr>
+            <w:r>
+              <w:rPr>
+                <w:lang w:val="en-GB"/>
+              </w:rPr>
+              <w:t>22</w:t>
+            </w:r>
+            <w:r>
+              <w:rPr>
+                <w:lang w:val="en-GB"/>
+              </w:rPr>
+              <w:t xml:space="preserve"> July, 2018</w:t>
+            </w:r>
+          </w:p>
+        </w:tc>
+        <w:tc>
+          <w:tcPr>
+            <w:tcW w:w="3117" w:type="dxa"/>
+            <w:vAlign w:val="center"/>
+          </w:tcPr>
+          <w:p>
+            <w:pPr>
+              <w:spacing w:line="360" w:lineRule="auto"/>
+              <w:rPr>
+                <w:lang w:val="en-GB"/>
+              </w:rPr>
+            </w:pPr>
+            <w:r>
+              <w:rPr>
+                <w:lang w:val="en-GB"/>
+              </w:rPr>
+              <w:t>25</w:t>
+            </w:r>
+            <w:r>
+              <w:rPr>
+                <w:lang w:val="en-GB"/>
+              </w:rPr>
+              <w:t xml:space="preserve"> July, 2018</w:t>
+            </w:r>
+          </w:p>
+        </w:tc>
+      </w:tr>
+      <w:tr>
+        <w:tc>
+          <w:tcPr>
+            <w:tcW w:w="3116" w:type="dxa"/>
+            <w:vAlign w:val="center"/>
+          </w:tcPr>
+          <w:p>
+            <w:pPr>
+              <w:spacing w:line="360" w:lineRule="auto"/>
+              <w:rPr>
+                <w:lang w:val="en-GB"/>
+              </w:rPr>
+            </w:pPr>
+            <w:r>
+              <w:rPr>
+                <w:lang w:val="en-GB"/>
+              </w:rPr>
+              <w:t>Viana do Castelo</w:t>
+            </w:r>
+          </w:p>
+        </w:tc>
+        <w:tc>
+          <w:tcPr>
+            <w:tcW w:w="3117" w:type="dxa"/>
+            <w:vAlign w:val="center"/>
+          </w:tcPr>
+          <w:p>
+            <w:pPr>
+              <w:spacing w:line="360" w:lineRule="auto"/>
+              <w:rPr>
+                <w:lang w:val="en-GB"/>
+              </w:rPr>
+            </w:pPr>
+            <w:r>
+              <w:rPr>
+                <w:lang w:val="en-GB"/>
+              </w:rPr>
+              <w:t>25</w:t>
+            </w:r>
+            <w:r>
+              <w:rPr>
+                <w:lang w:val="en-GB"/>
+              </w:rPr>
+              <w:t xml:space="preserve"> July, 2018</w:t>
+            </w:r>
+          </w:p>
+        </w:tc>
+        <w:tc>
+          <w:tcPr>
+            <w:tcW w:w="3117" w:type="dxa"/>
+            <w:vAlign w:val="center"/>
+          </w:tcPr>
+          <w:p>
+            <w:pPr>
+              <w:spacing w:line="360" w:lineRule="auto"/>
+              <w:rPr>
+                <w:lang w:val="en-GB"/>
+              </w:rPr>
+            </w:pPr>
+            <w:r>
+              <w:rPr>
+                <w:lang w:val="en-GB"/>
+              </w:rPr>
+              <w:t xml:space="preserve">27 </w:t>
+            </w:r>
+            <w:r>
+              <w:rPr>
+                <w:lang w:val="en-GB"/>
+              </w:rPr>
+              <w:t>July, 2018</w:t>
+            </w:r>
+          </w:p>
+        </w:tc>
+      </w:tr>
+      <w:tr>
+        <w:tc>
+          <w:tcPr>
+            <w:tcW w:w="3116" w:type="dxa"/>
+            <w:vAlign w:val="center"/>
+          </w:tcPr>
+          <w:p>
+            <w:pPr>
+              <w:spacing w:line="360" w:lineRule="auto"/>
+              <w:rPr>
+                <w:lang w:val="en-GB"/>
+              </w:rPr>
+            </w:pPr>
+            <w:proofErr w:type="spellStart"/>
+            <w:r>
+              <w:rPr>
+                <w:lang w:val="en-GB"/>
+              </w:rPr>
+              <w:t>Lisboa</w:t>
+            </w:r>
+            <w:proofErr w:type="spellEnd"/>
+          </w:p>
+        </w:tc>
+        <w:tc>
+          <w:tcPr>
+            <w:tcW w:w="3117" w:type="dxa"/>
+            <w:vAlign w:val="center"/>
+          </w:tcPr>
+          <w:p>
+            <w:pPr>
+              <w:spacing w:line="360" w:lineRule="auto"/>
+              <w:rPr>
+                <w:lang w:val="en-GB"/>
+              </w:rPr>
+            </w:pPr>
+            <w:r>
+              <w:rPr>
+                <w:lang w:val="en-GB"/>
+              </w:rPr>
+              <w:t>27</w:t>
+            </w:r>
+            <w:r>
+              <w:rPr>
+                <w:lang w:val="en-GB"/>
+              </w:rPr>
+              <w:t xml:space="preserve"> July, 2018</w:t>
+            </w:r>
+          </w:p>
+        </w:tc>
+        <w:tc>
+          <w:tcPr>
+            <w:tcW w:w="3117" w:type="dxa"/>
+            <w:vAlign w:val="center"/>
+          </w:tcPr>
+          <w:p>
+            <w:pPr>
+              <w:spacing w:line="360" w:lineRule="auto"/>
+              <w:rPr>
+                <w:lang w:val="en-GB"/>
+              </w:rPr>
+            </w:pPr>
+            <w:r>
+              <w:rPr>
+                <w:lang w:val="en-GB"/>
+              </w:rPr>
+              <w:t>27</w:t>
+            </w:r>
+            <w:r>
+              <w:rPr>
+                <w:lang w:val="en-GB"/>
+              </w:rPr>
+              <w:t xml:space="preserve"> July, 2018</w:t>
+            </w:r>
           </w:p>
         </w:tc>
       </w:tr>
@@ -3238,6 +2867,8 @@
           <w:lang w:val="en-GB"/>
         </w:rPr>
       </w:pPr>
+      <w:bookmarkStart w:id="0" w:name="_GoBack"/>
+      <w:bookmarkEnd w:id="0"/>
     </w:p>
     <w:p>
       <w:pPr>
@@ -3250,567 +2881,21 @@
         <w:rPr>
           <w:lang w:val="en-GB"/>
         </w:rPr>
-        <w:t xml:space="preserve">Lorem ipsum </w:t>
-      </w:r>
-      <w:proofErr w:type="spellStart"/>
-      <w:r>
-        <w:rPr>
-          <w:lang w:val="en-GB"/>
-        </w:rPr>
-        <w:t>dolor</w:t>
-      </w:r>
-      <w:proofErr w:type="spellEnd"/>
-      <w:r>
-        <w:rPr>
-          <w:lang w:val="en-GB"/>
-        </w:rPr>
-        <w:t xml:space="preserve"> sit </w:t>
-      </w:r>
-      <w:proofErr w:type="spellStart"/>
-      <w:r>
-        <w:rPr>
-          <w:lang w:val="en-GB"/>
-        </w:rPr>
-        <w:t>amet</w:t>
-      </w:r>
-      <w:proofErr w:type="spellEnd"/>
-      <w:r>
-        <w:rPr>
-          <w:lang w:val="en-GB"/>
-        </w:rPr>
-        <w:t xml:space="preserve">, </w:t>
-      </w:r>
-      <w:proofErr w:type="spellStart"/>
-      <w:r>
-        <w:rPr>
-          <w:lang w:val="en-GB"/>
-        </w:rPr>
-        <w:t>consectetur</w:t>
-      </w:r>
-      <w:proofErr w:type="spellEnd"/>
-      <w:r>
-        <w:rPr>
-          <w:lang w:val="en-GB"/>
-        </w:rPr>
-        <w:t xml:space="preserve"> </w:t>
-      </w:r>
-      <w:proofErr w:type="spellStart"/>
-      <w:r>
-        <w:rPr>
-          <w:lang w:val="en-GB"/>
-        </w:rPr>
-        <w:t>adipiscing</w:t>
-      </w:r>
-      <w:proofErr w:type="spellEnd"/>
-      <w:r>
-        <w:rPr>
-          <w:lang w:val="en-GB"/>
-        </w:rPr>
-        <w:t xml:space="preserve"> </w:t>
-      </w:r>
-      <w:proofErr w:type="spellStart"/>
-      <w:r>
-        <w:rPr>
-          <w:lang w:val="en-GB"/>
-        </w:rPr>
-        <w:t>elit</w:t>
-      </w:r>
-      <w:proofErr w:type="spellEnd"/>
-      <w:r>
-        <w:rPr>
-          <w:lang w:val="en-GB"/>
-        </w:rPr>
-        <w:t xml:space="preserve">. </w:t>
-      </w:r>
-      <w:proofErr w:type="spellStart"/>
-      <w:r>
-        <w:t>Pellentesque</w:t>
-      </w:r>
-      <w:proofErr w:type="spellEnd"/>
-      <w:r>
-        <w:t xml:space="preserve"> </w:t>
-      </w:r>
-      <w:proofErr w:type="spellStart"/>
-      <w:r>
-        <w:t>venenatis</w:t>
-      </w:r>
-      <w:proofErr w:type="spellEnd"/>
-      <w:r>
-        <w:t xml:space="preserve"> </w:t>
-      </w:r>
-      <w:proofErr w:type="spellStart"/>
-      <w:r>
-        <w:t>nisi</w:t>
-      </w:r>
-      <w:proofErr w:type="spellEnd"/>
-      <w:r>
-        <w:t xml:space="preserve"> </w:t>
-      </w:r>
-      <w:proofErr w:type="spellStart"/>
-      <w:r>
-        <w:t>arcu</w:t>
-      </w:r>
-      <w:proofErr w:type="spellEnd"/>
-      <w:r>
-        <w:t xml:space="preserve">, vitae gravida </w:t>
-      </w:r>
-      <w:proofErr w:type="spellStart"/>
-      <w:r>
-        <w:t>orci</w:t>
-      </w:r>
-      <w:proofErr w:type="spellEnd"/>
-      <w:r>
-        <w:t xml:space="preserve"> </w:t>
-      </w:r>
-      <w:proofErr w:type="spellStart"/>
-      <w:r>
-        <w:t>posuere</w:t>
-      </w:r>
-      <w:proofErr w:type="spellEnd"/>
-      <w:r>
-        <w:t xml:space="preserve"> non. </w:t>
-      </w:r>
-      <w:proofErr w:type="spellStart"/>
-      <w:r>
-        <w:t>Nullam</w:t>
-      </w:r>
-      <w:proofErr w:type="spellEnd"/>
-      <w:r>
-        <w:t xml:space="preserve"> </w:t>
-      </w:r>
-      <w:proofErr w:type="spellStart"/>
-      <w:r>
-        <w:t>sed</w:t>
-      </w:r>
-      <w:proofErr w:type="spellEnd"/>
-      <w:r>
-        <w:t xml:space="preserve"> </w:t>
-      </w:r>
-      <w:proofErr w:type="spellStart"/>
-      <w:r>
-        <w:t>nunc</w:t>
-      </w:r>
-      <w:proofErr w:type="spellEnd"/>
-      <w:r>
-        <w:t xml:space="preserve"> eu </w:t>
-      </w:r>
-      <w:proofErr w:type="spellStart"/>
-      <w:r>
-        <w:t>lorem</w:t>
-      </w:r>
-      <w:proofErr w:type="spellEnd"/>
-      <w:r>
-        <w:t xml:space="preserve"> </w:t>
-      </w:r>
-      <w:proofErr w:type="spellStart"/>
-      <w:r>
-        <w:t>tincidunt</w:t>
-      </w:r>
-      <w:proofErr w:type="spellEnd"/>
-      <w:r>
-        <w:t xml:space="preserve"> </w:t>
-      </w:r>
-      <w:proofErr w:type="spellStart"/>
-      <w:r>
-        <w:t>pharetra</w:t>
-      </w:r>
-      <w:proofErr w:type="spellEnd"/>
-      <w:r>
-        <w:t xml:space="preserve">. </w:t>
-      </w:r>
-      <w:proofErr w:type="spellStart"/>
-      <w:r>
-        <w:t>Donec</w:t>
-      </w:r>
-      <w:proofErr w:type="spellEnd"/>
-      <w:r>
-        <w:t xml:space="preserve"> non </w:t>
-      </w:r>
-      <w:proofErr w:type="spellStart"/>
-      <w:r>
-        <w:t>placerat</w:t>
-      </w:r>
-      <w:proofErr w:type="spellEnd"/>
-      <w:r>
-        <w:t xml:space="preserve"> </w:t>
-      </w:r>
-      <w:proofErr w:type="spellStart"/>
-      <w:r>
-        <w:t>elit</w:t>
-      </w:r>
-      <w:proofErr w:type="spellEnd"/>
-      <w:r>
-        <w:t xml:space="preserve">. </w:t>
-      </w:r>
-      <w:proofErr w:type="spellStart"/>
-      <w:r>
-        <w:t>Mauris</w:t>
-      </w:r>
-      <w:proofErr w:type="spellEnd"/>
-      <w:r>
-        <w:t xml:space="preserve"> </w:t>
-      </w:r>
-      <w:proofErr w:type="spellStart"/>
-      <w:r>
-        <w:t>nec</w:t>
-      </w:r>
-      <w:proofErr w:type="spellEnd"/>
-      <w:r>
-        <w:t xml:space="preserve"> pulvinar </w:t>
-      </w:r>
-      <w:proofErr w:type="spellStart"/>
-      <w:r>
-        <w:t>nibh</w:t>
-      </w:r>
-      <w:proofErr w:type="spellEnd"/>
-      <w:r>
-        <w:t xml:space="preserve">. </w:t>
-      </w:r>
-      <w:proofErr w:type="spellStart"/>
-      <w:r>
-        <w:t>Donec</w:t>
-      </w:r>
-      <w:proofErr w:type="spellEnd"/>
-      <w:r>
-        <w:t xml:space="preserve"> </w:t>
-      </w:r>
-      <w:proofErr w:type="spellStart"/>
-      <w:r>
-        <w:t>maximus</w:t>
-      </w:r>
-      <w:proofErr w:type="spellEnd"/>
-      <w:r>
-        <w:t xml:space="preserve"> </w:t>
-      </w:r>
-      <w:proofErr w:type="spellStart"/>
-      <w:r>
-        <w:t>neque</w:t>
-      </w:r>
-      <w:proofErr w:type="spellEnd"/>
-      <w:r>
-        <w:t xml:space="preserve"> ut </w:t>
-      </w:r>
-      <w:proofErr w:type="spellStart"/>
-      <w:r>
-        <w:t>elit</w:t>
-      </w:r>
-      <w:proofErr w:type="spellEnd"/>
-      <w:r>
-        <w:t xml:space="preserve"> </w:t>
-      </w:r>
-      <w:proofErr w:type="spellStart"/>
-      <w:r>
-        <w:t>venenatis</w:t>
-      </w:r>
-      <w:proofErr w:type="spellEnd"/>
-      <w:r>
-        <w:t xml:space="preserve"> </w:t>
-      </w:r>
-      <w:proofErr w:type="spellStart"/>
-      <w:r>
-        <w:t>pretium</w:t>
-      </w:r>
-      <w:proofErr w:type="spellEnd"/>
-      <w:r>
-        <w:t xml:space="preserve">. </w:t>
-      </w:r>
-      <w:proofErr w:type="spellStart"/>
-      <w:r>
-        <w:t>Fusce</w:t>
-      </w:r>
-      <w:proofErr w:type="spellEnd"/>
-      <w:r>
-        <w:t xml:space="preserve"> gravida </w:t>
-      </w:r>
-      <w:proofErr w:type="spellStart"/>
-      <w:r>
-        <w:t>turpis</w:t>
-      </w:r>
-      <w:proofErr w:type="spellEnd"/>
-      <w:r>
-        <w:t xml:space="preserve"> non </w:t>
-      </w:r>
-      <w:proofErr w:type="spellStart"/>
-      <w:r>
-        <w:t>turpis</w:t>
-      </w:r>
-      <w:proofErr w:type="spellEnd"/>
-      <w:r>
-        <w:t xml:space="preserve"> </w:t>
-      </w:r>
-      <w:proofErr w:type="spellStart"/>
-      <w:r>
-        <w:t>tempor</w:t>
-      </w:r>
-      <w:proofErr w:type="spellEnd"/>
-      <w:r>
-        <w:t xml:space="preserve"> </w:t>
-      </w:r>
-      <w:proofErr w:type="spellStart"/>
-      <w:r>
-        <w:t>finibus</w:t>
-      </w:r>
-      <w:proofErr w:type="spellEnd"/>
-      <w:r>
-        <w:t xml:space="preserve">. </w:t>
-      </w:r>
-      <w:proofErr w:type="spellStart"/>
-      <w:r>
-        <w:t>Pellentesque</w:t>
-      </w:r>
-      <w:proofErr w:type="spellEnd"/>
-      <w:r>
-        <w:t xml:space="preserve"> </w:t>
-      </w:r>
-      <w:proofErr w:type="spellStart"/>
-      <w:r>
-        <w:t>dignissim</w:t>
-      </w:r>
-      <w:proofErr w:type="spellEnd"/>
-      <w:r>
-        <w:t xml:space="preserve"> </w:t>
-      </w:r>
-      <w:proofErr w:type="spellStart"/>
-      <w:r>
-        <w:t>mauris</w:t>
-      </w:r>
-      <w:proofErr w:type="spellEnd"/>
-      <w:r>
-        <w:t xml:space="preserve"> </w:t>
-      </w:r>
-      <w:proofErr w:type="spellStart"/>
-      <w:r>
-        <w:t>viverra</w:t>
-      </w:r>
-      <w:proofErr w:type="spellEnd"/>
-      <w:r>
-        <w:t xml:space="preserve"> </w:t>
-      </w:r>
-      <w:proofErr w:type="spellStart"/>
-      <w:r>
-        <w:t>nisl</w:t>
-      </w:r>
-      <w:proofErr w:type="spellEnd"/>
-      <w:r>
-        <w:t xml:space="preserve"> </w:t>
-      </w:r>
-      <w:proofErr w:type="spellStart"/>
-      <w:r>
-        <w:t>efficitur</w:t>
-      </w:r>
-      <w:proofErr w:type="spellEnd"/>
-      <w:r>
-        <w:t xml:space="preserve">, </w:t>
-      </w:r>
-      <w:proofErr w:type="spellStart"/>
-      <w:r>
-        <w:t>ac</w:t>
-      </w:r>
-      <w:proofErr w:type="spellEnd"/>
-      <w:r>
-        <w:t xml:space="preserve"> </w:t>
-      </w:r>
-      <w:proofErr w:type="spellStart"/>
-      <w:r>
-        <w:t>lacinia</w:t>
-      </w:r>
-      <w:proofErr w:type="spellEnd"/>
-      <w:r>
-        <w:t xml:space="preserve"> </w:t>
-      </w:r>
-      <w:proofErr w:type="spellStart"/>
-      <w:r>
-        <w:t>quam</w:t>
-      </w:r>
-      <w:proofErr w:type="spellEnd"/>
-      <w:r>
-        <w:t xml:space="preserve"> </w:t>
-      </w:r>
-      <w:proofErr w:type="spellStart"/>
-      <w:r>
-        <w:t>pellentesque</w:t>
-      </w:r>
-      <w:proofErr w:type="spellEnd"/>
-      <w:r>
-        <w:t xml:space="preserve">. </w:t>
-      </w:r>
-      <w:proofErr w:type="spellStart"/>
-      <w:r>
-        <w:t>Fusce</w:t>
-      </w:r>
-      <w:proofErr w:type="spellEnd"/>
-      <w:r>
-        <w:t xml:space="preserve"> </w:t>
-      </w:r>
-      <w:proofErr w:type="spellStart"/>
-      <w:r>
-        <w:t>vel</w:t>
-      </w:r>
-      <w:proofErr w:type="spellEnd"/>
-      <w:r>
-        <w:t xml:space="preserve"> </w:t>
-      </w:r>
-      <w:proofErr w:type="spellStart"/>
-      <w:r>
-        <w:t>metus</w:t>
-      </w:r>
-      <w:proofErr w:type="spellEnd"/>
-      <w:r>
-        <w:t xml:space="preserve"> quis </w:t>
-      </w:r>
-      <w:proofErr w:type="spellStart"/>
-      <w:r>
-        <w:t>lacus</w:t>
-      </w:r>
-      <w:proofErr w:type="spellEnd"/>
-      <w:r>
-        <w:t xml:space="preserve"> </w:t>
-      </w:r>
-      <w:proofErr w:type="spellStart"/>
-      <w:r>
-        <w:t>tincidunt</w:t>
-      </w:r>
-      <w:proofErr w:type="spellEnd"/>
-      <w:r>
-        <w:t xml:space="preserve"> </w:t>
-      </w:r>
-      <w:proofErr w:type="spellStart"/>
-      <w:r>
-        <w:t>laoreet</w:t>
-      </w:r>
-      <w:proofErr w:type="spellEnd"/>
-      <w:r>
-        <w:t xml:space="preserve">. </w:t>
-      </w:r>
-      <w:proofErr w:type="spellStart"/>
-      <w:r>
-        <w:t>Morbi</w:t>
-      </w:r>
-      <w:proofErr w:type="spellEnd"/>
-      <w:r>
-        <w:t xml:space="preserve"> justo </w:t>
-      </w:r>
-      <w:proofErr w:type="spellStart"/>
-      <w:r>
-        <w:t>nulla</w:t>
-      </w:r>
-      <w:proofErr w:type="spellEnd"/>
-      <w:r>
-        <w:t xml:space="preserve">, </w:t>
-      </w:r>
-      <w:proofErr w:type="spellStart"/>
-      <w:r>
-        <w:t>ullamcorper</w:t>
-      </w:r>
-      <w:proofErr w:type="spellEnd"/>
-      <w:r>
-        <w:t xml:space="preserve"> non augue </w:t>
-      </w:r>
-      <w:proofErr w:type="spellStart"/>
-      <w:r>
-        <w:t>nec</w:t>
-      </w:r>
-      <w:proofErr w:type="spellEnd"/>
-      <w:r>
-        <w:t xml:space="preserve">, </w:t>
-      </w:r>
-      <w:proofErr w:type="spellStart"/>
-      <w:r>
-        <w:t>lobortis</w:t>
-      </w:r>
-      <w:proofErr w:type="spellEnd"/>
-      <w:r>
-        <w:t xml:space="preserve"> </w:t>
-      </w:r>
-      <w:proofErr w:type="spellStart"/>
-      <w:r>
-        <w:t>pharetra</w:t>
-      </w:r>
-      <w:proofErr w:type="spellEnd"/>
-      <w:r>
-        <w:t xml:space="preserve"> purus. </w:t>
-      </w:r>
-      <w:proofErr w:type="spellStart"/>
-      <w:r>
-        <w:t>Aliquam</w:t>
-      </w:r>
-      <w:proofErr w:type="spellEnd"/>
-      <w:r>
-        <w:t xml:space="preserve"> </w:t>
-      </w:r>
-      <w:proofErr w:type="spellStart"/>
-      <w:r>
-        <w:t>placerat</w:t>
-      </w:r>
-      <w:proofErr w:type="spellEnd"/>
-      <w:r>
-        <w:t xml:space="preserve"> </w:t>
-      </w:r>
-      <w:proofErr w:type="spellStart"/>
-      <w:r>
-        <w:t>dolor</w:t>
-      </w:r>
-      <w:proofErr w:type="spellEnd"/>
-      <w:r>
-        <w:t xml:space="preserve"> </w:t>
-      </w:r>
-      <w:proofErr w:type="spellStart"/>
-      <w:r>
-        <w:t>lacus</w:t>
-      </w:r>
-      <w:proofErr w:type="spellEnd"/>
-      <w:r>
-        <w:t xml:space="preserve">, a </w:t>
-      </w:r>
-      <w:proofErr w:type="spellStart"/>
-      <w:r>
-        <w:t>ornare</w:t>
-      </w:r>
-      <w:proofErr w:type="spellEnd"/>
-      <w:r>
-        <w:t xml:space="preserve"> odio </w:t>
-      </w:r>
-      <w:proofErr w:type="spellStart"/>
-      <w:r>
-        <w:t>tristique</w:t>
-      </w:r>
-      <w:proofErr w:type="spellEnd"/>
-      <w:r>
-        <w:t xml:space="preserve"> eu. </w:t>
-      </w:r>
-      <w:r>
-        <w:rPr>
-          <w:lang w:val="en-GB"/>
-        </w:rPr>
-        <w:t xml:space="preserve">Ut </w:t>
-      </w:r>
-      <w:proofErr w:type="gramStart"/>
-      <w:r>
-        <w:rPr>
-          <w:lang w:val="en-GB"/>
-        </w:rPr>
-        <w:t>non ligula</w:t>
-      </w:r>
-      <w:proofErr w:type="gramEnd"/>
-      <w:r>
-        <w:rPr>
-          <w:lang w:val="en-GB"/>
-        </w:rPr>
-        <w:t xml:space="preserve"> </w:t>
-      </w:r>
-      <w:proofErr w:type="spellStart"/>
-      <w:r>
-        <w:rPr>
-          <w:lang w:val="en-GB"/>
-        </w:rPr>
-        <w:t>felis</w:t>
-      </w:r>
-      <w:proofErr w:type="spellEnd"/>
-      <w:r>
-        <w:rPr>
-          <w:lang w:val="en-GB"/>
-        </w:rPr>
-        <w:t xml:space="preserve">, </w:t>
+        <w:t>We will announce the new Jeronimo Martins Portugal Summer Trip on June 22th. This will be supported by marketing and resource manager teams.</w:t>
+      </w:r>
+    </w:p>
+    <w:p>
+      <w:pPr>
+        <w:spacing w:line="360" w:lineRule="auto"/>
+        <w:rPr>
+          <w:lang w:val="en-GB"/>
+        </w:rPr>
+      </w:pPr>
+      <w:r>
+        <w:rPr>
+          <w:lang w:val="en-GB"/>
+        </w:rPr>
+        <w:t xml:space="preserve">We’re building a new internal site in SharePoint with all the details on the program, the destinations and itineraries and our go to market plans. You’ll also be able to join in the conversation there so look for more details soon. See more info </w:t>
       </w:r>
       <w:hyperlink r:id="rId5" w:history="1">
         <w:r>
@@ -3821,8 +2906,19 @@
           <w:t>here</w:t>
         </w:r>
       </w:hyperlink>
+      <w:r>
+        <w:rPr>
+          <w:rStyle w:val="Hyperlink"/>
+          <w:lang w:val="en-GB"/>
+        </w:rPr>
+        <w:t>.</w:t>
+      </w:r>
     </w:p>
-    <w:bookmarkEnd w:id="0"/>
+    <w:p>
+      <w:pPr>
+        <w:spacing w:line="360" w:lineRule="auto"/>
+      </w:pPr>
+    </w:p>
     <w:p>
       <w:pPr>
         <w:rPr>

</xml_diff>